<commit_message>
Analysis Static Screen Done without proper UI
</commit_message>
<xml_diff>
--- a/error/Error Documentation.docx
+++ b/error/Error Documentation.docx
@@ -355,16 +355,11 @@
       <w:r>
         <w:t xml:space="preserve">I have to write </w:t>
       </w:r>
-      <w:proofErr w:type="gramStart"/>
       <w:r>
         <w:t xml:space="preserve">“ </w:t>
       </w:r>
       <w:r>
-        <w:t>export</w:t>
-      </w:r>
-      <w:proofErr w:type="gramEnd"/>
-      <w:r>
-        <w:t xml:space="preserve"> PATH="$PATH:/Users/</w:t>
+        <w:t>export PATH="$PATH:/Users/</w:t>
       </w:r>
       <w:proofErr w:type="spellStart"/>
       <w:r>
@@ -422,14 +417,12 @@
           <w:lang w:val="en-US"/>
         </w:rPr>
       </w:pPr>
-      <w:proofErr w:type="gramStart"/>
       <w:r>
         <w:rPr>
           <w:lang w:val="en-US"/>
         </w:rPr>
         <w:t>Solution :</w:t>
       </w:r>
-      <w:proofErr w:type="gramEnd"/>
     </w:p>
     <w:p>
       <w:r>
@@ -441,24 +434,16 @@
         <w:rPr>
           <w:lang w:val="en-US"/>
         </w:rPr>
-        <w:t>nano ~</w:t>
-      </w:r>
-      <w:proofErr w:type="gramStart"/>
+        <w:t>nano ~/.</w:t>
+      </w:r>
+      <w:proofErr w:type="spellStart"/>
       <w:r>
         <w:rPr>
           <w:lang w:val="en-US"/>
         </w:rPr>
-        <w:t>/.</w:t>
-      </w:r>
-      <w:proofErr w:type="spellStart"/>
-      <w:r>
-        <w:rPr>
-          <w:lang w:val="en-US"/>
-        </w:rPr>
         <w:t>zshrc</w:t>
       </w:r>
       <w:proofErr w:type="spellEnd"/>
-      <w:proofErr w:type="gramEnd"/>
       <w:r>
         <w:rPr>
           <w:lang w:val="en-US"/>
@@ -1533,7 +1518,6 @@
         <w:br/>
       </w:r>
       <w:proofErr w:type="spellStart"/>
-      <w:proofErr w:type="gramStart"/>
       <w:r>
         <w:rPr>
           <w:lang w:val="en-US"/>
@@ -1547,7 +1531,6 @@
         </w:rPr>
         <w:t xml:space="preserve"> :</w:t>
       </w:r>
-      <w:proofErr w:type="gramEnd"/>
       <w:r>
         <w:rPr>
           <w:lang w:val="en-US"/>
@@ -1971,14 +1954,12 @@
           <w:lang w:val="en-US"/>
         </w:rPr>
       </w:pPr>
-      <w:proofErr w:type="gramStart"/>
       <w:r>
         <w:rPr>
           <w:lang w:val="en-US"/>
         </w:rPr>
         <w:t>Solution :</w:t>
       </w:r>
-      <w:proofErr w:type="gramEnd"/>
     </w:p>
     <w:p>
       <w:r>
@@ -2016,7 +1997,6 @@
         </w:rPr>
         <w:br/>
       </w:r>
-      <w:proofErr w:type="gramStart"/>
       <w:r>
         <w:rPr>
           <w:lang w:val="en-US"/>
@@ -2031,7 +2011,6 @@
         <w:t>ios</w:t>
       </w:r>
       <w:proofErr w:type="spellEnd"/>
-      <w:proofErr w:type="gramEnd"/>
       <w:r>
         <w:rPr>
           <w:lang w:val="en-US"/>
@@ -2108,37 +2087,21 @@
         <w:rPr>
           <w:lang w:val="en-US"/>
         </w:rPr>
-        <w:t xml:space="preserve">pod </w:t>
-      </w:r>
-      <w:proofErr w:type="gramStart"/>
-      <w:r>
+        <w:t>pod install</w:t>
+      </w:r>
+    </w:p>
+    <w:p>
+      <w:pPr>
         <w:rPr>
           <w:lang w:val="en-US"/>
         </w:rPr>
-        <w:t>install</w:t>
-      </w:r>
-      <w:proofErr w:type="gramEnd"/>
-    </w:p>
-    <w:p>
-      <w:pPr>
+      </w:pPr>
+      <w:r>
         <w:rPr>
           <w:lang w:val="en-US"/>
         </w:rPr>
-      </w:pPr>
-      <w:r>
-        <w:rPr>
-          <w:lang w:val="en-US"/>
-        </w:rPr>
-        <w:t>cd</w:t>
-      </w:r>
-      <w:proofErr w:type="gramStart"/>
-      <w:r>
-        <w:rPr>
-          <w:lang w:val="en-US"/>
-        </w:rPr>
-        <w:t xml:space="preserve"> ..</w:t>
-      </w:r>
-      <w:proofErr w:type="gramEnd"/>
+        <w:t>cd ..</w:t>
+      </w:r>
     </w:p>
     <w:p>
       <w:r>
@@ -2252,16 +2215,8 @@
           <w:lang w:val="en-US"/>
         </w:rPr>
         <w:lastRenderedPageBreak/>
-        <w:t xml:space="preserve">Error </w:t>
-      </w:r>
-      <w:proofErr w:type="gramStart"/>
-      <w:r>
-        <w:rPr>
-          <w:lang w:val="en-US"/>
-        </w:rPr>
-        <w:t>5 :</w:t>
-      </w:r>
-      <w:proofErr w:type="gramEnd"/>
+        <w:t>Error 5 :</w:t>
+      </w:r>
     </w:p>
     <w:p>
       <w:r>
@@ -2623,10 +2578,7 @@
     </w:p>
     <w:p>
       <w:r>
-        <w:t xml:space="preserve"> In main file </w:t>
-      </w:r>
-      <w:r>
-        <w:t>import</w:t>
+        <w:t xml:space="preserve"> In main file import</w:t>
       </w:r>
     </w:p>
     <w:p>
@@ -5849,8 +5801,6 @@
       </w:pPr>
       <w:r>
         <w:tab/>
-      </w:r>
-      <w:r>
         <w:t>@override</w:t>
       </w:r>
     </w:p>
@@ -6415,8 +6365,6 @@
       </w:pPr>
       <w:r>
         <w:br/>
-      </w:r>
-      <w:r>
         <w:t>Future&lt;void&gt; _</w:t>
       </w:r>
       <w:proofErr w:type="spellStart"/>
@@ -7613,7 +7561,4231 @@
         </w:tabs>
       </w:pPr>
       <w:r>
+        <w:t xml:space="preserve">Error 8 </w:t>
+      </w:r>
+    </w:p>
+    <w:p>
+      <w:pPr>
+        <w:tabs>
+          <w:tab w:val="left" w:pos="2103"/>
+        </w:tabs>
+      </w:pPr>
+      <w:r>
         <w:lastRenderedPageBreak/>
+        <w:t>Launching lib/</w:t>
+      </w:r>
+      <w:proofErr w:type="spellStart"/>
+      <w:r>
+        <w:t>main.dart</w:t>
+      </w:r>
+      <w:proofErr w:type="spellEnd"/>
+      <w:r>
+        <w:t xml:space="preserve"> on iPhone 16 Pro Max in debug mode...</w:t>
+      </w:r>
+    </w:p>
+    <w:p>
+      <w:pPr>
+        <w:tabs>
+          <w:tab w:val="left" w:pos="2103"/>
+        </w:tabs>
+      </w:pPr>
+      <w:r>
+        <w:t>Xcode build done.                                           35.1s</w:t>
+      </w:r>
+    </w:p>
+    <w:p>
+      <w:pPr>
+        <w:tabs>
+          <w:tab w:val="left" w:pos="2103"/>
+        </w:tabs>
+      </w:pPr>
+      <w:r>
+        <w:t>Connecting to VM Service at ws://127.0.0.1:54886/ONJvxFndMcs=/ws</w:t>
+      </w:r>
+    </w:p>
+    <w:p>
+      <w:pPr>
+        <w:tabs>
+          <w:tab w:val="left" w:pos="2103"/>
+        </w:tabs>
+      </w:pPr>
+      <w:r>
+        <w:t>Connected to the VM Service.</w:t>
+      </w:r>
+    </w:p>
+    <w:p>
+      <w:pPr>
+        <w:tabs>
+          <w:tab w:val="left" w:pos="2103"/>
+        </w:tabs>
+      </w:pPr>
+      <w:r>
+        <w:t>flutter: Checking if user is already logged in</w:t>
+      </w:r>
+    </w:p>
+    <w:p>
+      <w:pPr>
+        <w:tabs>
+          <w:tab w:val="left" w:pos="2103"/>
+        </w:tabs>
+      </w:pPr>
+      <w:r>
+        <w:t>flutter: Checking if user is already logged in</w:t>
+      </w:r>
+    </w:p>
+    <w:p>
+      <w:pPr>
+        <w:tabs>
+          <w:tab w:val="left" w:pos="2103"/>
+        </w:tabs>
+      </w:pPr>
+      <w:r>
+        <w:t xml:space="preserve">flutter: Login status from </w:t>
+      </w:r>
+      <w:proofErr w:type="spellStart"/>
+      <w:r>
+        <w:t>SharedPreferences</w:t>
+      </w:r>
+      <w:proofErr w:type="spellEnd"/>
+      <w:r>
+        <w:t>: true</w:t>
+      </w:r>
+    </w:p>
+    <w:p>
+      <w:pPr>
+        <w:tabs>
+          <w:tab w:val="left" w:pos="2103"/>
+        </w:tabs>
+      </w:pPr>
+      <w:r>
+        <w:t xml:space="preserve">flutter: Login status from </w:t>
+      </w:r>
+      <w:proofErr w:type="spellStart"/>
+      <w:r>
+        <w:t>SharedPreferences</w:t>
+      </w:r>
+      <w:proofErr w:type="spellEnd"/>
+      <w:r>
+        <w:t>: true</w:t>
+      </w:r>
+    </w:p>
+    <w:p>
+      <w:pPr>
+        <w:tabs>
+          <w:tab w:val="left" w:pos="2103"/>
+        </w:tabs>
+      </w:pPr>
+      <w:r>
+        <w:t xml:space="preserve">flutter: Retrieved </w:t>
+      </w:r>
+      <w:proofErr w:type="spellStart"/>
+      <w:r>
+        <w:t>docId</w:t>
+      </w:r>
+      <w:proofErr w:type="spellEnd"/>
+      <w:r>
+        <w:t>: U9ZFQuG6N7VGJj12Y1r7</w:t>
+      </w:r>
+    </w:p>
+    <w:p>
+      <w:pPr>
+        <w:tabs>
+          <w:tab w:val="left" w:pos="2103"/>
+        </w:tabs>
+      </w:pPr>
+      <w:r>
+        <w:t xml:space="preserve">flutter: Retrieved </w:t>
+      </w:r>
+      <w:proofErr w:type="spellStart"/>
+      <w:r>
+        <w:t>docId</w:t>
+      </w:r>
+      <w:proofErr w:type="spellEnd"/>
+      <w:r>
+        <w:t>: U9ZFQuG6N7VGJj12Y1r7</w:t>
+      </w:r>
+    </w:p>
+    <w:p>
+      <w:pPr>
+        <w:tabs>
+          <w:tab w:val="left" w:pos="2103"/>
+        </w:tabs>
+      </w:pPr>
+    </w:p>
+    <w:p>
+      <w:pPr>
+        <w:tabs>
+          <w:tab w:val="left" w:pos="2103"/>
+        </w:tabs>
+      </w:pPr>
+      <w:r>
+        <w:rPr>
+          <w:rFonts w:ascii="Arial" w:hAnsi="Arial" w:cs="Arial"/>
+        </w:rPr>
+        <w:t>════════</w:t>
+      </w:r>
+      <w:r>
+        <w:t xml:space="preserve"> Exception caught by widgets library </w:t>
+      </w:r>
+      <w:r>
+        <w:rPr>
+          <w:rFonts w:ascii="Arial" w:hAnsi="Arial" w:cs="Arial"/>
+        </w:rPr>
+        <w:t>═══════════════════════════════════</w:t>
+      </w:r>
+    </w:p>
+    <w:p>
+      <w:pPr>
+        <w:tabs>
+          <w:tab w:val="left" w:pos="2103"/>
+        </w:tabs>
+      </w:pPr>
+      <w:r>
+        <w:t>The following _</w:t>
+      </w:r>
+      <w:proofErr w:type="spellStart"/>
+      <w:r>
+        <w:t>TypeError</w:t>
+      </w:r>
+      <w:proofErr w:type="spellEnd"/>
+      <w:r>
+        <w:t xml:space="preserve"> was thrown building </w:t>
+      </w:r>
+      <w:proofErr w:type="spellStart"/>
+      <w:r>
+        <w:t>FutureBuilder</w:t>
+      </w:r>
+      <w:proofErr w:type="spellEnd"/>
+      <w:r>
+        <w:t>&lt;Map&lt;String, dynamic&gt;&gt;(dirty, state: _</w:t>
+      </w:r>
+      <w:proofErr w:type="spellStart"/>
+      <w:r>
+        <w:t>FutureBuilderState</w:t>
+      </w:r>
+      <w:proofErr w:type="spellEnd"/>
+      <w:r>
+        <w:t>&lt;Map&lt;String, dynamic&gt;&gt;#327ad):</w:t>
+      </w:r>
+    </w:p>
+    <w:p>
+      <w:pPr>
+        <w:tabs>
+          <w:tab w:val="left" w:pos="2103"/>
+        </w:tabs>
+      </w:pPr>
+      <w:r>
+        <w:t>type '(</w:t>
+      </w:r>
+      <w:proofErr w:type="spellStart"/>
+      <w:r>
+        <w:t>MapEntry</w:t>
+      </w:r>
+      <w:proofErr w:type="spellEnd"/>
+      <w:r>
+        <w:t xml:space="preserve">&lt;String, dynamic&gt;, </w:t>
+      </w:r>
+      <w:proofErr w:type="spellStart"/>
+      <w:r>
+        <w:t>MapEntry</w:t>
+      </w:r>
+      <w:proofErr w:type="spellEnd"/>
+      <w:r>
+        <w:t xml:space="preserve">&lt;String, dynamic&gt;) =&gt; </w:t>
+      </w:r>
+      <w:proofErr w:type="spellStart"/>
+      <w:r>
+        <w:t>MapEntry</w:t>
+      </w:r>
+      <w:proofErr w:type="spellEnd"/>
+      <w:r>
+        <w:t>&lt;String, dynamic&gt;' is not a subtype of type '(</w:t>
+      </w:r>
+      <w:proofErr w:type="spellStart"/>
+      <w:r>
+        <w:t>MapEntry</w:t>
+      </w:r>
+      <w:proofErr w:type="spellEnd"/>
+      <w:r>
+        <w:t xml:space="preserve">&lt;String, int&gt;, </w:t>
+      </w:r>
+      <w:proofErr w:type="spellStart"/>
+      <w:r>
+        <w:t>MapEntry</w:t>
+      </w:r>
+      <w:proofErr w:type="spellEnd"/>
+      <w:r>
+        <w:t xml:space="preserve">&lt;String, int&gt;) =&gt; </w:t>
+      </w:r>
+      <w:proofErr w:type="spellStart"/>
+      <w:r>
+        <w:t>MapEntry</w:t>
+      </w:r>
+      <w:proofErr w:type="spellEnd"/>
+      <w:r>
+        <w:t>&lt;String, int&gt;' of 'combine'</w:t>
+      </w:r>
+    </w:p>
+    <w:p>
+      <w:pPr>
+        <w:tabs>
+          <w:tab w:val="left" w:pos="2103"/>
+        </w:tabs>
+      </w:pPr>
+    </w:p>
+    <w:p>
+      <w:pPr>
+        <w:tabs>
+          <w:tab w:val="left" w:pos="2103"/>
+        </w:tabs>
+      </w:pPr>
+      <w:r>
+        <w:t>The relevant error-causing widget was:</w:t>
+      </w:r>
+    </w:p>
+    <w:p>
+      <w:pPr>
+        <w:tabs>
+          <w:tab w:val="left" w:pos="2103"/>
+        </w:tabs>
+      </w:pPr>
+      <w:r>
+        <w:t xml:space="preserve">    </w:t>
+      </w:r>
+      <w:proofErr w:type="spellStart"/>
+      <w:r>
+        <w:t>FutureBuilder</w:t>
+      </w:r>
+      <w:proofErr w:type="spellEnd"/>
+      <w:r>
+        <w:t>&lt;Map&lt;String, dynamic&gt;&gt; FutureBuilder:file:///Users/dakshrathod/FinalYearProject/FinalYearProject/Admin%20Panel%20App%20Version%202/bites_of_south/lib/View/Analysis/analysisScreen.dart:92:13</w:t>
+      </w:r>
+    </w:p>
+    <w:p>
+      <w:pPr>
+        <w:tabs>
+          <w:tab w:val="left" w:pos="2103"/>
+        </w:tabs>
+      </w:pPr>
+    </w:p>
+    <w:p>
+      <w:pPr>
+        <w:tabs>
+          <w:tab w:val="left" w:pos="2103"/>
+        </w:tabs>
+      </w:pPr>
+      <w:r>
+        <w:t>When the exception was thrown, this was the stack:</w:t>
+      </w:r>
+    </w:p>
+    <w:p>
+      <w:pPr>
+        <w:tabs>
+          <w:tab w:val="left" w:pos="2103"/>
+        </w:tabs>
+      </w:pPr>
+      <w:r>
+        <w:t xml:space="preserve">#0      </w:t>
+      </w:r>
+      <w:proofErr w:type="spellStart"/>
+      <w:r>
+        <w:t>Iterable.reduce</w:t>
+      </w:r>
+      <w:proofErr w:type="spellEnd"/>
+      <w:r>
+        <w:t xml:space="preserve"> (</w:t>
+      </w:r>
+      <w:proofErr w:type="spellStart"/>
+      <w:r>
+        <w:t>dart:core</w:t>
+      </w:r>
+      <w:proofErr w:type="spellEnd"/>
+      <w:r>
+        <w:t>/iterable.dart:373:14)</w:t>
+      </w:r>
+    </w:p>
+    <w:p>
+      <w:pPr>
+        <w:tabs>
+          <w:tab w:val="left" w:pos="2103"/>
+        </w:tabs>
+      </w:pPr>
+      <w:r>
+        <w:t>#1      _</w:t>
+      </w:r>
+      <w:proofErr w:type="spellStart"/>
+      <w:r>
+        <w:t>AnalysisScreenState</w:t>
+      </w:r>
+      <w:proofErr w:type="spellEnd"/>
+      <w:r>
+        <w:t>._</w:t>
+      </w:r>
+      <w:proofErr w:type="spellStart"/>
+      <w:r>
+        <w:t>getTopItem</w:t>
+      </w:r>
+      <w:proofErr w:type="spellEnd"/>
+      <w:r>
+        <w:t xml:space="preserve"> (package:bites_of_south/View/Analysis/analysisScreen.dart:218:35)</w:t>
+      </w:r>
+    </w:p>
+    <w:p>
+      <w:pPr>
+        <w:tabs>
+          <w:tab w:val="left" w:pos="2103"/>
+        </w:tabs>
+      </w:pPr>
+      <w:r>
+        <w:t>#2      _</w:t>
+      </w:r>
+      <w:proofErr w:type="spellStart"/>
+      <w:r>
+        <w:t>AnalysisScreenState.build</w:t>
+      </w:r>
+      <w:proofErr w:type="spellEnd"/>
+      <w:r>
+        <w:t>.&lt;anonymous closure&gt; (package:bites_of_south/View/Analysis/analysisScreen.dart:135:19)</w:t>
+      </w:r>
+    </w:p>
+    <w:p>
+      <w:pPr>
+        <w:tabs>
+          <w:tab w:val="left" w:pos="2103"/>
+        </w:tabs>
+      </w:pPr>
+      <w:r>
+        <w:t>#3      _</w:t>
+      </w:r>
+      <w:proofErr w:type="spellStart"/>
+      <w:r>
+        <w:t>FutureBuilderState.build</w:t>
+      </w:r>
+      <w:proofErr w:type="spellEnd"/>
+      <w:r>
+        <w:t xml:space="preserve"> (</w:t>
+      </w:r>
+      <w:proofErr w:type="spellStart"/>
+      <w:r>
+        <w:t>package:flutter</w:t>
+      </w:r>
+      <w:proofErr w:type="spellEnd"/>
+      <w:r>
+        <w:t>/</w:t>
+      </w:r>
+      <w:proofErr w:type="spellStart"/>
+      <w:r>
+        <w:t>src</w:t>
+      </w:r>
+      <w:proofErr w:type="spellEnd"/>
+      <w:r>
+        <w:t>/widgets/async.dart:626:55)</w:t>
+      </w:r>
+    </w:p>
+    <w:p>
+      <w:pPr>
+        <w:tabs>
+          <w:tab w:val="left" w:pos="2103"/>
+        </w:tabs>
+      </w:pPr>
+      <w:r>
+        <w:t xml:space="preserve">#4      </w:t>
+      </w:r>
+      <w:proofErr w:type="spellStart"/>
+      <w:r>
+        <w:t>StatefulElement.build</w:t>
+      </w:r>
+      <w:proofErr w:type="spellEnd"/>
+      <w:r>
+        <w:t xml:space="preserve"> (</w:t>
+      </w:r>
+      <w:proofErr w:type="spellStart"/>
+      <w:r>
+        <w:t>package:flutter</w:t>
+      </w:r>
+      <w:proofErr w:type="spellEnd"/>
+      <w:r>
+        <w:t>/</w:t>
+      </w:r>
+      <w:proofErr w:type="spellStart"/>
+      <w:r>
+        <w:t>src</w:t>
+      </w:r>
+      <w:proofErr w:type="spellEnd"/>
+      <w:r>
+        <w:t>/widgets/framework.dart:5743:27)</w:t>
+      </w:r>
+    </w:p>
+    <w:p>
+      <w:pPr>
+        <w:tabs>
+          <w:tab w:val="left" w:pos="2103"/>
+        </w:tabs>
+      </w:pPr>
+      <w:r>
+        <w:t xml:space="preserve">#5      </w:t>
+      </w:r>
+      <w:proofErr w:type="spellStart"/>
+      <w:r>
+        <w:t>ComponentElement.performRebuild</w:t>
+      </w:r>
+      <w:proofErr w:type="spellEnd"/>
+      <w:r>
+        <w:t xml:space="preserve"> (</w:t>
+      </w:r>
+      <w:proofErr w:type="spellStart"/>
+      <w:r>
+        <w:t>package:flutter</w:t>
+      </w:r>
+      <w:proofErr w:type="spellEnd"/>
+      <w:r>
+        <w:t>/</w:t>
+      </w:r>
+      <w:proofErr w:type="spellStart"/>
+      <w:r>
+        <w:t>src</w:t>
+      </w:r>
+      <w:proofErr w:type="spellEnd"/>
+      <w:r>
+        <w:t>/widgets/framework.dart:5631:15)</w:t>
+      </w:r>
+    </w:p>
+    <w:p>
+      <w:pPr>
+        <w:tabs>
+          <w:tab w:val="left" w:pos="2103"/>
+        </w:tabs>
+      </w:pPr>
+      <w:r>
+        <w:t xml:space="preserve">#6      </w:t>
+      </w:r>
+      <w:proofErr w:type="spellStart"/>
+      <w:r>
+        <w:t>StatefulElement.performRebuild</w:t>
+      </w:r>
+      <w:proofErr w:type="spellEnd"/>
+      <w:r>
+        <w:t xml:space="preserve"> (</w:t>
+      </w:r>
+      <w:proofErr w:type="spellStart"/>
+      <w:r>
+        <w:t>package:flutter</w:t>
+      </w:r>
+      <w:proofErr w:type="spellEnd"/>
+      <w:r>
+        <w:t>/</w:t>
+      </w:r>
+      <w:proofErr w:type="spellStart"/>
+      <w:r>
+        <w:t>src</w:t>
+      </w:r>
+      <w:proofErr w:type="spellEnd"/>
+      <w:r>
+        <w:t>/widgets/framework.dart:5794:11)</w:t>
+      </w:r>
+    </w:p>
+    <w:p>
+      <w:pPr>
+        <w:tabs>
+          <w:tab w:val="left" w:pos="2103"/>
+        </w:tabs>
+      </w:pPr>
+      <w:r>
+        <w:t xml:space="preserve">#7      </w:t>
+      </w:r>
+      <w:proofErr w:type="spellStart"/>
+      <w:r>
+        <w:t>Element.rebuild</w:t>
+      </w:r>
+      <w:proofErr w:type="spellEnd"/>
+      <w:r>
+        <w:t xml:space="preserve"> (</w:t>
+      </w:r>
+      <w:proofErr w:type="spellStart"/>
+      <w:r>
+        <w:t>package:flutter</w:t>
+      </w:r>
+      <w:proofErr w:type="spellEnd"/>
+      <w:r>
+        <w:t>/</w:t>
+      </w:r>
+      <w:proofErr w:type="spellStart"/>
+      <w:r>
+        <w:t>src</w:t>
+      </w:r>
+      <w:proofErr w:type="spellEnd"/>
+      <w:r>
+        <w:t>/widgets/framework.dart:5347:7)</w:t>
+      </w:r>
+    </w:p>
+    <w:p>
+      <w:pPr>
+        <w:tabs>
+          <w:tab w:val="left" w:pos="2103"/>
+        </w:tabs>
+      </w:pPr>
+      <w:r>
+        <w:t xml:space="preserve">#8      </w:t>
+      </w:r>
+      <w:proofErr w:type="spellStart"/>
+      <w:r>
+        <w:t>BuildScope</w:t>
+      </w:r>
+      <w:proofErr w:type="spellEnd"/>
+      <w:r>
+        <w:t>._</w:t>
+      </w:r>
+      <w:proofErr w:type="spellStart"/>
+      <w:r>
+        <w:t>tryRebuild</w:t>
+      </w:r>
+      <w:proofErr w:type="spellEnd"/>
+      <w:r>
+        <w:t xml:space="preserve"> (</w:t>
+      </w:r>
+      <w:proofErr w:type="spellStart"/>
+      <w:r>
+        <w:t>package:flutter</w:t>
+      </w:r>
+      <w:proofErr w:type="spellEnd"/>
+      <w:r>
+        <w:t>/</w:t>
+      </w:r>
+      <w:proofErr w:type="spellStart"/>
+      <w:r>
+        <w:t>src</w:t>
+      </w:r>
+      <w:proofErr w:type="spellEnd"/>
+      <w:r>
+        <w:t>/widgets/framework.dart:2694:15)</w:t>
+      </w:r>
+    </w:p>
+    <w:p>
+      <w:pPr>
+        <w:tabs>
+          <w:tab w:val="left" w:pos="2103"/>
+        </w:tabs>
+      </w:pPr>
+      <w:r>
+        <w:t xml:space="preserve">#9      </w:t>
+      </w:r>
+      <w:proofErr w:type="spellStart"/>
+      <w:r>
+        <w:t>BuildScope</w:t>
+      </w:r>
+      <w:proofErr w:type="spellEnd"/>
+      <w:r>
+        <w:t>._</w:t>
+      </w:r>
+      <w:proofErr w:type="spellStart"/>
+      <w:r>
+        <w:t>flushDirtyElements</w:t>
+      </w:r>
+      <w:proofErr w:type="spellEnd"/>
+      <w:r>
+        <w:t xml:space="preserve"> (</w:t>
+      </w:r>
+      <w:proofErr w:type="spellStart"/>
+      <w:r>
+        <w:t>package:flutter</w:t>
+      </w:r>
+      <w:proofErr w:type="spellEnd"/>
+      <w:r>
+        <w:t>/</w:t>
+      </w:r>
+      <w:proofErr w:type="spellStart"/>
+      <w:r>
+        <w:t>src</w:t>
+      </w:r>
+      <w:proofErr w:type="spellEnd"/>
+      <w:r>
+        <w:t>/widgets/framework.dart:2753:11)</w:t>
+      </w:r>
+    </w:p>
+    <w:p>
+      <w:pPr>
+        <w:tabs>
+          <w:tab w:val="left" w:pos="2103"/>
+        </w:tabs>
+      </w:pPr>
+      <w:r>
+        <w:t xml:space="preserve">#10     </w:t>
+      </w:r>
+      <w:proofErr w:type="spellStart"/>
+      <w:r>
+        <w:t>BuildOwner.buildScope</w:t>
+      </w:r>
+      <w:proofErr w:type="spellEnd"/>
+      <w:r>
+        <w:t xml:space="preserve"> (</w:t>
+      </w:r>
+      <w:proofErr w:type="spellStart"/>
+      <w:r>
+        <w:t>package:flutter</w:t>
+      </w:r>
+      <w:proofErr w:type="spellEnd"/>
+      <w:r>
+        <w:t>/</w:t>
+      </w:r>
+      <w:proofErr w:type="spellStart"/>
+      <w:r>
+        <w:t>src</w:t>
+      </w:r>
+      <w:proofErr w:type="spellEnd"/>
+      <w:r>
+        <w:t>/widgets/framework.dart:3048:18)</w:t>
+      </w:r>
+    </w:p>
+    <w:p>
+      <w:pPr>
+        <w:tabs>
+          <w:tab w:val="left" w:pos="2103"/>
+        </w:tabs>
+      </w:pPr>
+      <w:r>
+        <w:t xml:space="preserve">#11     </w:t>
+      </w:r>
+      <w:proofErr w:type="spellStart"/>
+      <w:r>
+        <w:t>WidgetsBinding.drawFrame</w:t>
+      </w:r>
+      <w:proofErr w:type="spellEnd"/>
+      <w:r>
+        <w:t xml:space="preserve"> (</w:t>
+      </w:r>
+      <w:proofErr w:type="spellStart"/>
+      <w:r>
+        <w:t>package:flutter</w:t>
+      </w:r>
+      <w:proofErr w:type="spellEnd"/>
+      <w:r>
+        <w:t>/</w:t>
+      </w:r>
+      <w:proofErr w:type="spellStart"/>
+      <w:r>
+        <w:t>src</w:t>
+      </w:r>
+      <w:proofErr w:type="spellEnd"/>
+      <w:r>
+        <w:t>/widgets/binding.dart:1176:21)</w:t>
+      </w:r>
+    </w:p>
+    <w:p>
+      <w:pPr>
+        <w:tabs>
+          <w:tab w:val="left" w:pos="2103"/>
+        </w:tabs>
+      </w:pPr>
+      <w:r>
+        <w:t xml:space="preserve">#12     </w:t>
+      </w:r>
+      <w:proofErr w:type="spellStart"/>
+      <w:r>
+        <w:t>RendererBinding</w:t>
+      </w:r>
+      <w:proofErr w:type="spellEnd"/>
+      <w:r>
+        <w:t>._</w:t>
+      </w:r>
+      <w:proofErr w:type="spellStart"/>
+      <w:r>
+        <w:t>handlePersistentFrameCallback</w:t>
+      </w:r>
+      <w:proofErr w:type="spellEnd"/>
+      <w:r>
+        <w:t xml:space="preserve"> (</w:t>
+      </w:r>
+      <w:proofErr w:type="spellStart"/>
+      <w:r>
+        <w:t>package:flutter</w:t>
+      </w:r>
+      <w:proofErr w:type="spellEnd"/>
+      <w:r>
+        <w:t>/</w:t>
+      </w:r>
+      <w:proofErr w:type="spellStart"/>
+      <w:r>
+        <w:t>src</w:t>
+      </w:r>
+      <w:proofErr w:type="spellEnd"/>
+      <w:r>
+        <w:t>/rendering/binding.dart:475:5)</w:t>
+      </w:r>
+    </w:p>
+    <w:p>
+      <w:pPr>
+        <w:tabs>
+          <w:tab w:val="left" w:pos="2103"/>
+        </w:tabs>
+      </w:pPr>
+      <w:r>
+        <w:t xml:space="preserve">#13     </w:t>
+      </w:r>
+      <w:proofErr w:type="spellStart"/>
+      <w:r>
+        <w:t>SchedulerBinding</w:t>
+      </w:r>
+      <w:proofErr w:type="spellEnd"/>
+      <w:r>
+        <w:t>._</w:t>
+      </w:r>
+      <w:proofErr w:type="spellStart"/>
+      <w:r>
+        <w:t>invokeFrameCallback</w:t>
+      </w:r>
+      <w:proofErr w:type="spellEnd"/>
+      <w:r>
+        <w:t xml:space="preserve"> (</w:t>
+      </w:r>
+      <w:proofErr w:type="spellStart"/>
+      <w:r>
+        <w:t>package:flutter</w:t>
+      </w:r>
+      <w:proofErr w:type="spellEnd"/>
+      <w:r>
+        <w:t>/</w:t>
+      </w:r>
+      <w:proofErr w:type="spellStart"/>
+      <w:r>
+        <w:t>src</w:t>
+      </w:r>
+      <w:proofErr w:type="spellEnd"/>
+      <w:r>
+        <w:t>/scheduler/binding.dart:1397:15)</w:t>
+      </w:r>
+    </w:p>
+    <w:p>
+      <w:pPr>
+        <w:tabs>
+          <w:tab w:val="left" w:pos="2103"/>
+        </w:tabs>
+      </w:pPr>
+      <w:r>
+        <w:lastRenderedPageBreak/>
+        <w:t xml:space="preserve">#14     </w:t>
+      </w:r>
+      <w:proofErr w:type="spellStart"/>
+      <w:r>
+        <w:t>SchedulerBinding.handleDrawFrame</w:t>
+      </w:r>
+      <w:proofErr w:type="spellEnd"/>
+      <w:r>
+        <w:t xml:space="preserve"> (</w:t>
+      </w:r>
+      <w:proofErr w:type="spellStart"/>
+      <w:r>
+        <w:t>package:flutter</w:t>
+      </w:r>
+      <w:proofErr w:type="spellEnd"/>
+      <w:r>
+        <w:t>/</w:t>
+      </w:r>
+      <w:proofErr w:type="spellStart"/>
+      <w:r>
+        <w:t>src</w:t>
+      </w:r>
+      <w:proofErr w:type="spellEnd"/>
+      <w:r>
+        <w:t>/scheduler/binding.dart:1318:9)</w:t>
+      </w:r>
+    </w:p>
+    <w:p>
+      <w:pPr>
+        <w:tabs>
+          <w:tab w:val="left" w:pos="2103"/>
+        </w:tabs>
+      </w:pPr>
+      <w:r>
+        <w:t xml:space="preserve">#15     </w:t>
+      </w:r>
+      <w:proofErr w:type="spellStart"/>
+      <w:r>
+        <w:t>SchedulerBinding</w:t>
+      </w:r>
+      <w:proofErr w:type="spellEnd"/>
+      <w:r>
+        <w:t>._</w:t>
+      </w:r>
+      <w:proofErr w:type="spellStart"/>
+      <w:r>
+        <w:t>handleDrawFrame</w:t>
+      </w:r>
+      <w:proofErr w:type="spellEnd"/>
+      <w:r>
+        <w:t xml:space="preserve"> (</w:t>
+      </w:r>
+      <w:proofErr w:type="spellStart"/>
+      <w:r>
+        <w:t>package:flutter</w:t>
+      </w:r>
+      <w:proofErr w:type="spellEnd"/>
+      <w:r>
+        <w:t>/</w:t>
+      </w:r>
+      <w:proofErr w:type="spellStart"/>
+      <w:r>
+        <w:t>src</w:t>
+      </w:r>
+      <w:proofErr w:type="spellEnd"/>
+      <w:r>
+        <w:t>/scheduler/binding.dart:1176:5)</w:t>
+      </w:r>
+    </w:p>
+    <w:p>
+      <w:pPr>
+        <w:tabs>
+          <w:tab w:val="left" w:pos="2103"/>
+        </w:tabs>
+      </w:pPr>
+      <w:r>
+        <w:t>#16     _invoke (</w:t>
+      </w:r>
+      <w:proofErr w:type="spellStart"/>
+      <w:r>
+        <w:t>dart:ui</w:t>
+      </w:r>
+      <w:proofErr w:type="spellEnd"/>
+      <w:r>
+        <w:t>/hooks.dart:312:13)</w:t>
+      </w:r>
+    </w:p>
+    <w:p>
+      <w:pPr>
+        <w:tabs>
+          <w:tab w:val="left" w:pos="2103"/>
+        </w:tabs>
+      </w:pPr>
+      <w:r>
+        <w:t xml:space="preserve">#17     </w:t>
+      </w:r>
+      <w:proofErr w:type="spellStart"/>
+      <w:r>
+        <w:t>PlatformDispatcher</w:t>
+      </w:r>
+      <w:proofErr w:type="spellEnd"/>
+      <w:r>
+        <w:t>._</w:t>
+      </w:r>
+      <w:proofErr w:type="spellStart"/>
+      <w:r>
+        <w:t>drawFrame</w:t>
+      </w:r>
+      <w:proofErr w:type="spellEnd"/>
+      <w:r>
+        <w:t xml:space="preserve"> (</w:t>
+      </w:r>
+      <w:proofErr w:type="spellStart"/>
+      <w:r>
+        <w:t>dart:ui</w:t>
+      </w:r>
+      <w:proofErr w:type="spellEnd"/>
+      <w:r>
+        <w:t>/platform_dispatcher.dart:427:5)</w:t>
+      </w:r>
+    </w:p>
+    <w:p>
+      <w:pPr>
+        <w:tabs>
+          <w:tab w:val="left" w:pos="2103"/>
+        </w:tabs>
+      </w:pPr>
+      <w:r>
+        <w:t>#18     _</w:t>
+      </w:r>
+      <w:proofErr w:type="spellStart"/>
+      <w:r>
+        <w:t>drawFrame</w:t>
+      </w:r>
+      <w:proofErr w:type="spellEnd"/>
+      <w:r>
+        <w:t xml:space="preserve"> (</w:t>
+      </w:r>
+      <w:proofErr w:type="spellStart"/>
+      <w:r>
+        <w:t>dart:ui</w:t>
+      </w:r>
+      <w:proofErr w:type="spellEnd"/>
+      <w:r>
+        <w:t>/hooks.dart:283:31)</w:t>
+      </w:r>
+    </w:p>
+    <w:p>
+      <w:pPr>
+        <w:tabs>
+          <w:tab w:val="left" w:pos="2103"/>
+        </w:tabs>
+      </w:pPr>
+    </w:p>
+    <w:p>
+      <w:pPr>
+        <w:tabs>
+          <w:tab w:val="left" w:pos="2103"/>
+        </w:tabs>
+      </w:pPr>
+      <w:r>
+        <w:rPr>
+          <w:rFonts w:ascii="Arial" w:hAnsi="Arial" w:cs="Arial"/>
+        </w:rPr>
+        <w:t>════════════════════════════════════════════════════════════════════════════════</w:t>
+      </w:r>
+    </w:p>
+    <w:p>
+      <w:pPr>
+        <w:tabs>
+          <w:tab w:val="left" w:pos="2103"/>
+        </w:tabs>
+      </w:pPr>
+    </w:p>
+    <w:p>
+      <w:pPr>
+        <w:tabs>
+          <w:tab w:val="left" w:pos="2103"/>
+        </w:tabs>
+      </w:pPr>
+      <w:r>
+        <w:rPr>
+          <w:rFonts w:ascii="Arial" w:hAnsi="Arial" w:cs="Arial"/>
+        </w:rPr>
+        <w:t>════════</w:t>
+      </w:r>
+      <w:r>
+        <w:t xml:space="preserve"> Exception caught by rendering library </w:t>
+      </w:r>
+      <w:r>
+        <w:rPr>
+          <w:rFonts w:ascii="Arial" w:hAnsi="Arial" w:cs="Arial"/>
+        </w:rPr>
+        <w:t>═════════════════════════════════</w:t>
+      </w:r>
+    </w:p>
+    <w:p>
+      <w:pPr>
+        <w:tabs>
+          <w:tab w:val="left" w:pos="2103"/>
+        </w:tabs>
+      </w:pPr>
+      <w:r>
+        <w:t>The following assertion was thrown during layout:</w:t>
+      </w:r>
+    </w:p>
+    <w:p>
+      <w:pPr>
+        <w:tabs>
+          <w:tab w:val="left" w:pos="2103"/>
+        </w:tabs>
+      </w:pPr>
+      <w:r>
+        <w:t xml:space="preserve">A </w:t>
+      </w:r>
+      <w:proofErr w:type="spellStart"/>
+      <w:r>
+        <w:t>RenderFlex</w:t>
+      </w:r>
+      <w:proofErr w:type="spellEnd"/>
+      <w:r>
+        <w:t xml:space="preserve"> overflowed by 116 pixels on the right.</w:t>
+      </w:r>
+    </w:p>
+    <w:p>
+      <w:pPr>
+        <w:tabs>
+          <w:tab w:val="left" w:pos="2103"/>
+        </w:tabs>
+      </w:pPr>
+    </w:p>
+    <w:p>
+      <w:pPr>
+        <w:tabs>
+          <w:tab w:val="left" w:pos="2103"/>
+        </w:tabs>
+      </w:pPr>
+      <w:r>
+        <w:t>The relevant error-causing widget was:</w:t>
+      </w:r>
+    </w:p>
+    <w:p>
+      <w:pPr>
+        <w:tabs>
+          <w:tab w:val="left" w:pos="2103"/>
+        </w:tabs>
+      </w:pPr>
+      <w:r>
+        <w:t xml:space="preserve">    Row Row:file:///Users/dakshrathod/FinalYearProject/FinalYearProject/Admin%20Panel%20App%20Version%202/bites_of_south/lib/View/Analysis/analysisScreen.dart:200:16</w:t>
+      </w:r>
+    </w:p>
+    <w:p>
+      <w:pPr>
+        <w:tabs>
+          <w:tab w:val="left" w:pos="2103"/>
+        </w:tabs>
+      </w:pPr>
+    </w:p>
+    <w:p>
+      <w:pPr>
+        <w:tabs>
+          <w:tab w:val="left" w:pos="2103"/>
+        </w:tabs>
+      </w:pPr>
+      <w:r>
+        <w:t xml:space="preserve">: To inspect this widget in Flutter </w:t>
+      </w:r>
+      <w:proofErr w:type="spellStart"/>
+      <w:r>
+        <w:t>DevTools</w:t>
+      </w:r>
+      <w:proofErr w:type="spellEnd"/>
+      <w:r>
+        <w:t>, visit: http://127.0.0.1:9100/#/inspector?uri=http%3A%2F%2F127.0.0.1%3A54886%2FONJvxFndMcs%3D%2F&amp;inspectorRef=inspector-5</w:t>
+      </w:r>
+    </w:p>
+    <w:p>
+      <w:pPr>
+        <w:tabs>
+          <w:tab w:val="left" w:pos="2103"/>
+        </w:tabs>
+      </w:pPr>
+    </w:p>
+    <w:p>
+      <w:pPr>
+        <w:tabs>
+          <w:tab w:val="left" w:pos="2103"/>
+        </w:tabs>
+      </w:pPr>
+      <w:r>
+        <w:t xml:space="preserve">The overflowing </w:t>
+      </w:r>
+      <w:proofErr w:type="spellStart"/>
+      <w:r>
+        <w:t>RenderFlex</w:t>
+      </w:r>
+      <w:proofErr w:type="spellEnd"/>
+      <w:r>
+        <w:t xml:space="preserve"> has an orientation of </w:t>
+      </w:r>
+      <w:proofErr w:type="spellStart"/>
+      <w:r>
+        <w:t>Axis.horizontal</w:t>
+      </w:r>
+      <w:proofErr w:type="spellEnd"/>
+      <w:r>
+        <w:t>.</w:t>
+      </w:r>
+    </w:p>
+    <w:p>
+      <w:pPr>
+        <w:tabs>
+          <w:tab w:val="left" w:pos="2103"/>
+        </w:tabs>
+      </w:pPr>
+      <w:r>
+        <w:t xml:space="preserve">The edge of the </w:t>
+      </w:r>
+      <w:proofErr w:type="spellStart"/>
+      <w:r>
+        <w:t>RenderFlex</w:t>
+      </w:r>
+      <w:proofErr w:type="spellEnd"/>
+      <w:r>
+        <w:t xml:space="preserve"> that is overflowing has been marked in the rendering with a yellow and black striped pattern. This is usually caused by the contents being too big for the </w:t>
+      </w:r>
+      <w:proofErr w:type="spellStart"/>
+      <w:r>
+        <w:t>RenderFlex</w:t>
+      </w:r>
+      <w:proofErr w:type="spellEnd"/>
+      <w:r>
+        <w:t>.</w:t>
+      </w:r>
+    </w:p>
+    <w:p>
+      <w:pPr>
+        <w:tabs>
+          <w:tab w:val="left" w:pos="2103"/>
+        </w:tabs>
+      </w:pPr>
+      <w:r>
+        <w:t xml:space="preserve">Consider applying a flex factor (e.g. using an Expanded widget) to force the children of the </w:t>
+      </w:r>
+      <w:proofErr w:type="spellStart"/>
+      <w:r>
+        <w:t>RenderFlex</w:t>
+      </w:r>
+      <w:proofErr w:type="spellEnd"/>
+      <w:r>
+        <w:t xml:space="preserve"> to fit within the available space instead of being sized to their natural size.</w:t>
+      </w:r>
+    </w:p>
+    <w:p>
+      <w:pPr>
+        <w:tabs>
+          <w:tab w:val="left" w:pos="2103"/>
+        </w:tabs>
+      </w:pPr>
+      <w:r>
+        <w:t xml:space="preserve">This is considered an error condition because it indicates that there is content that cannot be seen. If the content is legitimately bigger than the available space, consider clipping it with a </w:t>
+      </w:r>
+      <w:proofErr w:type="spellStart"/>
+      <w:r>
+        <w:t>ClipRect</w:t>
+      </w:r>
+      <w:proofErr w:type="spellEnd"/>
+      <w:r>
+        <w:t xml:space="preserve"> widget before putting it in the flex, or using a scrollable container rather than a Flex, like a </w:t>
+      </w:r>
+      <w:proofErr w:type="spellStart"/>
+      <w:r>
+        <w:t>ListView</w:t>
+      </w:r>
+      <w:proofErr w:type="spellEnd"/>
+      <w:r>
+        <w:t>.</w:t>
+      </w:r>
+    </w:p>
+    <w:p>
+      <w:pPr>
+        <w:tabs>
+          <w:tab w:val="left" w:pos="2103"/>
+        </w:tabs>
+      </w:pPr>
+      <w:r>
+        <w:t xml:space="preserve">The specific </w:t>
+      </w:r>
+      <w:proofErr w:type="spellStart"/>
+      <w:r>
+        <w:t>RenderFlex</w:t>
+      </w:r>
+      <w:proofErr w:type="spellEnd"/>
+      <w:r>
+        <w:t xml:space="preserve"> in question is: RenderFlex#7c159 </w:t>
+      </w:r>
+      <w:proofErr w:type="spellStart"/>
+      <w:r>
+        <w:t>relayoutBoundary</w:t>
+      </w:r>
+      <w:proofErr w:type="spellEnd"/>
+      <w:r>
+        <w:t>=up17 OVERFLOWING</w:t>
+      </w:r>
+    </w:p>
+    <w:p>
+      <w:pPr>
+        <w:tabs>
+          <w:tab w:val="left" w:pos="2103"/>
+        </w:tabs>
+      </w:pPr>
+      <w:r>
+        <w:t xml:space="preserve">    </w:t>
+      </w:r>
+      <w:proofErr w:type="spellStart"/>
+      <w:r>
+        <w:t>parentData</w:t>
+      </w:r>
+      <w:proofErr w:type="spellEnd"/>
+      <w:r>
+        <w:t>: offset=Offset(16.0, 16.0) (can use size)</w:t>
+      </w:r>
+    </w:p>
+    <w:p>
+      <w:pPr>
+        <w:tabs>
+          <w:tab w:val="left" w:pos="2103"/>
+        </w:tabs>
+      </w:pPr>
+      <w:r>
+        <w:t xml:space="preserve">    constraints: </w:t>
+      </w:r>
+      <w:proofErr w:type="spellStart"/>
+      <w:r>
+        <w:t>BoxConstraints</w:t>
+      </w:r>
+      <w:proofErr w:type="spellEnd"/>
+      <w:r>
+        <w:t>(0.0&lt;=w&lt;=376.0, 0.0&lt;=h&lt;=Infinity)</w:t>
+      </w:r>
+    </w:p>
+    <w:p>
+      <w:pPr>
+        <w:tabs>
+          <w:tab w:val="left" w:pos="2103"/>
+        </w:tabs>
+      </w:pPr>
+      <w:r>
+        <w:t xml:space="preserve">    size: Size(376.0, 26.0)</w:t>
+      </w:r>
+    </w:p>
+    <w:p>
+      <w:pPr>
+        <w:tabs>
+          <w:tab w:val="left" w:pos="2103"/>
+        </w:tabs>
+      </w:pPr>
+      <w:r>
+        <w:t xml:space="preserve">    direction: horizontal</w:t>
+      </w:r>
+    </w:p>
+    <w:p>
+      <w:pPr>
+        <w:tabs>
+          <w:tab w:val="left" w:pos="2103"/>
+        </w:tabs>
+      </w:pPr>
+      <w:r>
+        <w:t xml:space="preserve">    </w:t>
+      </w:r>
+      <w:proofErr w:type="spellStart"/>
+      <w:r>
+        <w:t>mainAxisAlignment</w:t>
+      </w:r>
+      <w:proofErr w:type="spellEnd"/>
+      <w:r>
+        <w:t xml:space="preserve">: </w:t>
+      </w:r>
+      <w:proofErr w:type="spellStart"/>
+      <w:r>
+        <w:t>spaceBetween</w:t>
+      </w:r>
+      <w:proofErr w:type="spellEnd"/>
+    </w:p>
+    <w:p>
+      <w:pPr>
+        <w:tabs>
+          <w:tab w:val="left" w:pos="2103"/>
+        </w:tabs>
+      </w:pPr>
+      <w:r>
+        <w:t xml:space="preserve">    </w:t>
+      </w:r>
+      <w:proofErr w:type="spellStart"/>
+      <w:r>
+        <w:t>mainAxisSize</w:t>
+      </w:r>
+      <w:proofErr w:type="spellEnd"/>
+      <w:r>
+        <w:t>: max</w:t>
+      </w:r>
+    </w:p>
+    <w:p>
+      <w:pPr>
+        <w:tabs>
+          <w:tab w:val="left" w:pos="2103"/>
+        </w:tabs>
+      </w:pPr>
+      <w:r>
+        <w:t xml:space="preserve">    </w:t>
+      </w:r>
+      <w:proofErr w:type="spellStart"/>
+      <w:r>
+        <w:t>crossAxisAlignment</w:t>
+      </w:r>
+      <w:proofErr w:type="spellEnd"/>
+      <w:r>
+        <w:t xml:space="preserve">: </w:t>
+      </w:r>
+      <w:proofErr w:type="spellStart"/>
+      <w:r>
+        <w:t>center</w:t>
+      </w:r>
+      <w:proofErr w:type="spellEnd"/>
+    </w:p>
+    <w:p>
+      <w:pPr>
+        <w:tabs>
+          <w:tab w:val="left" w:pos="2103"/>
+        </w:tabs>
+      </w:pPr>
+      <w:r>
+        <w:t xml:space="preserve">    </w:t>
+      </w:r>
+      <w:proofErr w:type="spellStart"/>
+      <w:r>
+        <w:t>textDirection</w:t>
+      </w:r>
+      <w:proofErr w:type="spellEnd"/>
+      <w:r>
+        <w:t xml:space="preserve">: </w:t>
+      </w:r>
+      <w:proofErr w:type="spellStart"/>
+      <w:r>
+        <w:t>ltr</w:t>
+      </w:r>
+      <w:proofErr w:type="spellEnd"/>
+    </w:p>
+    <w:p>
+      <w:pPr>
+        <w:tabs>
+          <w:tab w:val="left" w:pos="2103"/>
+        </w:tabs>
+      </w:pPr>
+      <w:r>
+        <w:t xml:space="preserve">    </w:t>
+      </w:r>
+      <w:proofErr w:type="spellStart"/>
+      <w:r>
+        <w:t>verticalDirection</w:t>
+      </w:r>
+      <w:proofErr w:type="spellEnd"/>
+      <w:r>
+        <w:t>: down</w:t>
+      </w:r>
+    </w:p>
+    <w:p>
+      <w:pPr>
+        <w:tabs>
+          <w:tab w:val="left" w:pos="2103"/>
+        </w:tabs>
+      </w:pPr>
+      <w:r>
+        <w:t xml:space="preserve">    spacing: 0.0</w:t>
+      </w:r>
+    </w:p>
+    <w:p>
+      <w:pPr>
+        <w:tabs>
+          <w:tab w:val="left" w:pos="2103"/>
+        </w:tabs>
+      </w:pPr>
+      <w:r>
+        <w:lastRenderedPageBreak/>
+        <w:t xml:space="preserve">    child 1: RenderParagraph#e8326 </w:t>
+      </w:r>
+      <w:proofErr w:type="spellStart"/>
+      <w:r>
+        <w:t>relayoutBoundary</w:t>
+      </w:r>
+      <w:proofErr w:type="spellEnd"/>
+      <w:r>
+        <w:t>=up18</w:t>
+      </w:r>
+    </w:p>
+    <w:p>
+      <w:pPr>
+        <w:tabs>
+          <w:tab w:val="left" w:pos="2103"/>
+        </w:tabs>
+      </w:pPr>
+      <w:r>
+        <w:t xml:space="preserve">        </w:t>
+      </w:r>
+      <w:proofErr w:type="spellStart"/>
+      <w:r>
+        <w:t>parentData</w:t>
+      </w:r>
+      <w:proofErr w:type="spellEnd"/>
+      <w:r>
+        <w:t>: offset=Offset(0.0, 0.0); flex=null; fit=null (can use size)</w:t>
+      </w:r>
+    </w:p>
+    <w:p>
+      <w:pPr>
+        <w:tabs>
+          <w:tab w:val="left" w:pos="2103"/>
+        </w:tabs>
+      </w:pPr>
+      <w:r>
+        <w:t xml:space="preserve">        constraints: </w:t>
+      </w:r>
+      <w:proofErr w:type="spellStart"/>
+      <w:r>
+        <w:t>BoxConstraints</w:t>
+      </w:r>
+      <w:proofErr w:type="spellEnd"/>
+      <w:r>
+        <w:t>(unconstrained)</w:t>
+      </w:r>
+    </w:p>
+    <w:p>
+      <w:pPr>
+        <w:tabs>
+          <w:tab w:val="left" w:pos="2103"/>
+        </w:tabs>
+      </w:pPr>
+      <w:r>
+        <w:t xml:space="preserve">        size: Size(202.7, 26.0)</w:t>
+      </w:r>
+    </w:p>
+    <w:p>
+      <w:pPr>
+        <w:tabs>
+          <w:tab w:val="left" w:pos="2103"/>
+        </w:tabs>
+      </w:pPr>
+      <w:r>
+        <w:t xml:space="preserve">        </w:t>
+      </w:r>
+      <w:proofErr w:type="spellStart"/>
+      <w:r>
+        <w:t>textAlign</w:t>
+      </w:r>
+      <w:proofErr w:type="spellEnd"/>
+      <w:r>
+        <w:t>: start</w:t>
+      </w:r>
+    </w:p>
+    <w:p>
+      <w:pPr>
+        <w:tabs>
+          <w:tab w:val="left" w:pos="2103"/>
+        </w:tabs>
+      </w:pPr>
+      <w:r>
+        <w:t xml:space="preserve">        </w:t>
+      </w:r>
+      <w:proofErr w:type="spellStart"/>
+      <w:r>
+        <w:t>textDirection</w:t>
+      </w:r>
+      <w:proofErr w:type="spellEnd"/>
+      <w:r>
+        <w:t xml:space="preserve">: </w:t>
+      </w:r>
+      <w:proofErr w:type="spellStart"/>
+      <w:r>
+        <w:t>ltr</w:t>
+      </w:r>
+      <w:proofErr w:type="spellEnd"/>
+    </w:p>
+    <w:p>
+      <w:pPr>
+        <w:tabs>
+          <w:tab w:val="left" w:pos="2103"/>
+        </w:tabs>
+      </w:pPr>
+      <w:r>
+        <w:t xml:space="preserve">        </w:t>
+      </w:r>
+      <w:proofErr w:type="spellStart"/>
+      <w:r>
+        <w:t>softWrap</w:t>
+      </w:r>
+      <w:proofErr w:type="spellEnd"/>
+      <w:r>
+        <w:t>: wrapping at box width</w:t>
+      </w:r>
+    </w:p>
+    <w:p>
+      <w:pPr>
+        <w:tabs>
+          <w:tab w:val="left" w:pos="2103"/>
+        </w:tabs>
+      </w:pPr>
+      <w:r>
+        <w:t xml:space="preserve">        overflow: clip</w:t>
+      </w:r>
+    </w:p>
+    <w:p>
+      <w:pPr>
+        <w:tabs>
+          <w:tab w:val="left" w:pos="2103"/>
+        </w:tabs>
+      </w:pPr>
+      <w:r>
+        <w:t xml:space="preserve">        locale: </w:t>
+      </w:r>
+      <w:proofErr w:type="spellStart"/>
+      <w:r>
+        <w:t>en_US</w:t>
+      </w:r>
+      <w:proofErr w:type="spellEnd"/>
+    </w:p>
+    <w:p>
+      <w:pPr>
+        <w:tabs>
+          <w:tab w:val="left" w:pos="2103"/>
+        </w:tabs>
+      </w:pPr>
+      <w:r>
+        <w:t xml:space="preserve">        </w:t>
+      </w:r>
+      <w:proofErr w:type="spellStart"/>
+      <w:r>
+        <w:t>maxLines</w:t>
+      </w:r>
+      <w:proofErr w:type="spellEnd"/>
+      <w:r>
+        <w:t>: unlimited</w:t>
+      </w:r>
+    </w:p>
+    <w:p>
+      <w:pPr>
+        <w:tabs>
+          <w:tab w:val="left" w:pos="2103"/>
+        </w:tabs>
+      </w:pPr>
+      <w:r>
+        <w:t xml:space="preserve">        text: </w:t>
+      </w:r>
+      <w:proofErr w:type="spellStart"/>
+      <w:r>
+        <w:t>TextSpan</w:t>
+      </w:r>
+      <w:proofErr w:type="spellEnd"/>
+    </w:p>
+    <w:p>
+      <w:pPr>
+        <w:tabs>
+          <w:tab w:val="left" w:pos="2103"/>
+        </w:tabs>
+      </w:pPr>
+      <w:r>
+        <w:t xml:space="preserve">            </w:t>
+      </w:r>
+      <w:proofErr w:type="spellStart"/>
+      <w:r>
+        <w:t>debugLabel</w:t>
+      </w:r>
+      <w:proofErr w:type="spellEnd"/>
+      <w:r>
+        <w:t>: ((</w:t>
+      </w:r>
+      <w:proofErr w:type="spellStart"/>
+      <w:r>
+        <w:t>englishLike</w:t>
+      </w:r>
+      <w:proofErr w:type="spellEnd"/>
+      <w:r>
+        <w:t xml:space="preserve"> </w:t>
+      </w:r>
+      <w:proofErr w:type="spellStart"/>
+      <w:r>
+        <w:t>bodyMedium</w:t>
+      </w:r>
+      <w:proofErr w:type="spellEnd"/>
+      <w:r>
+        <w:t xml:space="preserve"> 2021).merge((</w:t>
+      </w:r>
+      <w:proofErr w:type="spellStart"/>
+      <w:r>
+        <w:t>blackCupertino</w:t>
+      </w:r>
+      <w:proofErr w:type="spellEnd"/>
+      <w:r>
+        <w:t xml:space="preserve"> </w:t>
+      </w:r>
+      <w:proofErr w:type="spellStart"/>
+      <w:r>
+        <w:t>bodyMedium</w:t>
+      </w:r>
+      <w:proofErr w:type="spellEnd"/>
+      <w:r>
+        <w:t>).apply)).merge(unknown)</w:t>
+      </w:r>
+    </w:p>
+    <w:p>
+      <w:pPr>
+        <w:tabs>
+          <w:tab w:val="left" w:pos="2103"/>
+        </w:tabs>
+      </w:pPr>
+      <w:r>
+        <w:t xml:space="preserve">            inherit: false</w:t>
+      </w:r>
+    </w:p>
+    <w:p>
+      <w:pPr>
+        <w:tabs>
+          <w:tab w:val="left" w:pos="2103"/>
+        </w:tabs>
+      </w:pPr>
+      <w:r>
+        <w:t xml:space="preserve">            </w:t>
+      </w:r>
+      <w:proofErr w:type="spellStart"/>
+      <w:r>
+        <w:t>color</w:t>
+      </w:r>
+      <w:proofErr w:type="spellEnd"/>
+      <w:r>
+        <w:t xml:space="preserve">: </w:t>
+      </w:r>
+      <w:proofErr w:type="spellStart"/>
+      <w:r>
+        <w:t>Color</w:t>
+      </w:r>
+      <w:proofErr w:type="spellEnd"/>
+      <w:r>
+        <w:t xml:space="preserve">(alpha: 1.0000, red: 0.0980, green: 0.1137, blue: 0.0902, </w:t>
+      </w:r>
+      <w:proofErr w:type="spellStart"/>
+      <w:r>
+        <w:t>colorSpace</w:t>
+      </w:r>
+      <w:proofErr w:type="spellEnd"/>
+      <w:r>
+        <w:t xml:space="preserve">: </w:t>
+      </w:r>
+      <w:proofErr w:type="spellStart"/>
+      <w:r>
+        <w:t>ColorSpace.sRGB</w:t>
+      </w:r>
+      <w:proofErr w:type="spellEnd"/>
+      <w:r>
+        <w:t>)</w:t>
+      </w:r>
+    </w:p>
+    <w:p>
+      <w:pPr>
+        <w:tabs>
+          <w:tab w:val="left" w:pos="2103"/>
+        </w:tabs>
+      </w:pPr>
+      <w:r>
+        <w:t xml:space="preserve">            family: </w:t>
+      </w:r>
+      <w:proofErr w:type="spellStart"/>
+      <w:r>
+        <w:t>CupertinoSystemText</w:t>
+      </w:r>
+      <w:proofErr w:type="spellEnd"/>
+    </w:p>
+    <w:p>
+      <w:pPr>
+        <w:tabs>
+          <w:tab w:val="left" w:pos="2103"/>
+        </w:tabs>
+      </w:pPr>
+      <w:r>
+        <w:t xml:space="preserve">            size: 18.0</w:t>
+      </w:r>
+    </w:p>
+    <w:p>
+      <w:pPr>
+        <w:tabs>
+          <w:tab w:val="left" w:pos="2103"/>
+        </w:tabs>
+      </w:pPr>
+      <w:r>
+        <w:t xml:space="preserve">            weight: 700</w:t>
+      </w:r>
+    </w:p>
+    <w:p>
+      <w:pPr>
+        <w:tabs>
+          <w:tab w:val="left" w:pos="2103"/>
+        </w:tabs>
+      </w:pPr>
+      <w:r>
+        <w:t xml:space="preserve">            </w:t>
+      </w:r>
+      <w:proofErr w:type="spellStart"/>
+      <w:r>
+        <w:t>letterSpacing</w:t>
+      </w:r>
+      <w:proofErr w:type="spellEnd"/>
+      <w:r>
+        <w:t>: 0.3</w:t>
+      </w:r>
+    </w:p>
+    <w:p>
+      <w:pPr>
+        <w:tabs>
+          <w:tab w:val="left" w:pos="2103"/>
+        </w:tabs>
+      </w:pPr>
+      <w:r>
+        <w:t xml:space="preserve">            baseline: alphabetic</w:t>
+      </w:r>
+    </w:p>
+    <w:p>
+      <w:pPr>
+        <w:tabs>
+          <w:tab w:val="left" w:pos="2103"/>
+        </w:tabs>
+      </w:pPr>
+      <w:r>
+        <w:t xml:space="preserve">            height: 1.4x</w:t>
+      </w:r>
+    </w:p>
+    <w:p>
+      <w:pPr>
+        <w:tabs>
+          <w:tab w:val="left" w:pos="2103"/>
+        </w:tabs>
+      </w:pPr>
+      <w:r>
+        <w:t xml:space="preserve">            </w:t>
+      </w:r>
+      <w:proofErr w:type="spellStart"/>
+      <w:r>
+        <w:t>leadingDistribution</w:t>
+      </w:r>
+      <w:proofErr w:type="spellEnd"/>
+      <w:r>
+        <w:t>: even</w:t>
+      </w:r>
+    </w:p>
+    <w:p>
+      <w:pPr>
+        <w:tabs>
+          <w:tab w:val="left" w:pos="2103"/>
+        </w:tabs>
+      </w:pPr>
+      <w:r>
+        <w:t xml:space="preserve">            decoration: </w:t>
+      </w:r>
+      <w:proofErr w:type="spellStart"/>
+      <w:r>
+        <w:t>Color</w:t>
+      </w:r>
+      <w:proofErr w:type="spellEnd"/>
+      <w:r>
+        <w:t xml:space="preserve">(alpha: 1.0000, red: 0.0980, green: 0.1137, blue: 0.0902, </w:t>
+      </w:r>
+      <w:proofErr w:type="spellStart"/>
+      <w:r>
+        <w:t>colorSpace</w:t>
+      </w:r>
+      <w:proofErr w:type="spellEnd"/>
+      <w:r>
+        <w:t xml:space="preserve">: </w:t>
+      </w:r>
+      <w:proofErr w:type="spellStart"/>
+      <w:r>
+        <w:t>ColorSpace.sRGB</w:t>
+      </w:r>
+      <w:proofErr w:type="spellEnd"/>
+      <w:r>
+        <w:t xml:space="preserve">) </w:t>
+      </w:r>
+      <w:proofErr w:type="spellStart"/>
+      <w:r>
+        <w:t>TextDecoration.none</w:t>
+      </w:r>
+      <w:proofErr w:type="spellEnd"/>
+    </w:p>
+    <w:p>
+      <w:pPr>
+        <w:tabs>
+          <w:tab w:val="left" w:pos="2103"/>
+        </w:tabs>
+      </w:pPr>
+      <w:r>
+        <w:t xml:space="preserve">            "Highest Revenue Item"</w:t>
+      </w:r>
+    </w:p>
+    <w:p>
+      <w:pPr>
+        <w:tabs>
+          <w:tab w:val="left" w:pos="2103"/>
+        </w:tabs>
+      </w:pPr>
+      <w:r>
+        <w:t xml:space="preserve">    child 2: RenderParagraph#0aa62 </w:t>
+      </w:r>
+      <w:proofErr w:type="spellStart"/>
+      <w:r>
+        <w:t>relayoutBoundary</w:t>
+      </w:r>
+      <w:proofErr w:type="spellEnd"/>
+      <w:r>
+        <w:t>=up18</w:t>
+      </w:r>
+    </w:p>
+    <w:p>
+      <w:pPr>
+        <w:tabs>
+          <w:tab w:val="left" w:pos="2103"/>
+        </w:tabs>
+      </w:pPr>
+      <w:r>
+        <w:t xml:space="preserve">        </w:t>
+      </w:r>
+      <w:proofErr w:type="spellStart"/>
+      <w:r>
+        <w:t>parentData</w:t>
+      </w:r>
+      <w:proofErr w:type="spellEnd"/>
+      <w:r>
+        <w:t>: offset=Offset(202.7, 0.0); flex=null; fit=null (can use size)</w:t>
+      </w:r>
+    </w:p>
+    <w:p>
+      <w:pPr>
+        <w:tabs>
+          <w:tab w:val="left" w:pos="2103"/>
+        </w:tabs>
+      </w:pPr>
+      <w:r>
+        <w:t xml:space="preserve">        constraints: </w:t>
+      </w:r>
+      <w:proofErr w:type="spellStart"/>
+      <w:r>
+        <w:t>BoxConstraints</w:t>
+      </w:r>
+      <w:proofErr w:type="spellEnd"/>
+      <w:r>
+        <w:t>(unconstrained)</w:t>
+      </w:r>
+    </w:p>
+    <w:p>
+      <w:pPr>
+        <w:tabs>
+          <w:tab w:val="left" w:pos="2103"/>
+        </w:tabs>
+      </w:pPr>
+      <w:r>
+        <w:t xml:space="preserve">        size: Size(289.4, 26.0)</w:t>
+      </w:r>
+    </w:p>
+    <w:p>
+      <w:pPr>
+        <w:tabs>
+          <w:tab w:val="left" w:pos="2103"/>
+        </w:tabs>
+      </w:pPr>
+      <w:r>
+        <w:t xml:space="preserve">        </w:t>
+      </w:r>
+      <w:proofErr w:type="spellStart"/>
+      <w:r>
+        <w:t>textAlign</w:t>
+      </w:r>
+      <w:proofErr w:type="spellEnd"/>
+      <w:r>
+        <w:t>: start</w:t>
+      </w:r>
+    </w:p>
+    <w:p>
+      <w:pPr>
+        <w:tabs>
+          <w:tab w:val="left" w:pos="2103"/>
+        </w:tabs>
+      </w:pPr>
+      <w:r>
+        <w:t xml:space="preserve">        </w:t>
+      </w:r>
+      <w:proofErr w:type="spellStart"/>
+      <w:r>
+        <w:t>textDirection</w:t>
+      </w:r>
+      <w:proofErr w:type="spellEnd"/>
+      <w:r>
+        <w:t xml:space="preserve">: </w:t>
+      </w:r>
+      <w:proofErr w:type="spellStart"/>
+      <w:r>
+        <w:t>ltr</w:t>
+      </w:r>
+      <w:proofErr w:type="spellEnd"/>
+    </w:p>
+    <w:p>
+      <w:pPr>
+        <w:tabs>
+          <w:tab w:val="left" w:pos="2103"/>
+        </w:tabs>
+      </w:pPr>
+      <w:r>
+        <w:t xml:space="preserve">        </w:t>
+      </w:r>
+      <w:proofErr w:type="spellStart"/>
+      <w:r>
+        <w:t>softWrap</w:t>
+      </w:r>
+      <w:proofErr w:type="spellEnd"/>
+      <w:r>
+        <w:t>: wrapping at box width</w:t>
+      </w:r>
+    </w:p>
+    <w:p>
+      <w:pPr>
+        <w:tabs>
+          <w:tab w:val="left" w:pos="2103"/>
+        </w:tabs>
+      </w:pPr>
+      <w:r>
+        <w:t xml:space="preserve">        overflow: clip</w:t>
+      </w:r>
+    </w:p>
+    <w:p>
+      <w:pPr>
+        <w:tabs>
+          <w:tab w:val="left" w:pos="2103"/>
+        </w:tabs>
+      </w:pPr>
+      <w:r>
+        <w:t xml:space="preserve">        locale: </w:t>
+      </w:r>
+      <w:proofErr w:type="spellStart"/>
+      <w:r>
+        <w:t>en_US</w:t>
+      </w:r>
+      <w:proofErr w:type="spellEnd"/>
+    </w:p>
+    <w:p>
+      <w:pPr>
+        <w:tabs>
+          <w:tab w:val="left" w:pos="2103"/>
+        </w:tabs>
+      </w:pPr>
+      <w:r>
+        <w:t xml:space="preserve">        </w:t>
+      </w:r>
+      <w:proofErr w:type="spellStart"/>
+      <w:r>
+        <w:t>maxLines</w:t>
+      </w:r>
+      <w:proofErr w:type="spellEnd"/>
+      <w:r>
+        <w:t>: unlimited</w:t>
+      </w:r>
+    </w:p>
+    <w:p>
+      <w:pPr>
+        <w:tabs>
+          <w:tab w:val="left" w:pos="2103"/>
+        </w:tabs>
+      </w:pPr>
+      <w:r>
+        <w:t xml:space="preserve">        text: </w:t>
+      </w:r>
+      <w:proofErr w:type="spellStart"/>
+      <w:r>
+        <w:t>TextSpan</w:t>
+      </w:r>
+      <w:proofErr w:type="spellEnd"/>
+    </w:p>
+    <w:p>
+      <w:pPr>
+        <w:tabs>
+          <w:tab w:val="left" w:pos="2103"/>
+        </w:tabs>
+      </w:pPr>
+      <w:r>
+        <w:t xml:space="preserve">            </w:t>
+      </w:r>
+      <w:proofErr w:type="spellStart"/>
+      <w:r>
+        <w:t>debugLabel</w:t>
+      </w:r>
+      <w:proofErr w:type="spellEnd"/>
+      <w:r>
+        <w:t>: ((</w:t>
+      </w:r>
+      <w:proofErr w:type="spellStart"/>
+      <w:r>
+        <w:t>englishLike</w:t>
+      </w:r>
+      <w:proofErr w:type="spellEnd"/>
+      <w:r>
+        <w:t xml:space="preserve"> </w:t>
+      </w:r>
+      <w:proofErr w:type="spellStart"/>
+      <w:r>
+        <w:t>bodyMedium</w:t>
+      </w:r>
+      <w:proofErr w:type="spellEnd"/>
+      <w:r>
+        <w:t xml:space="preserve"> 2021).merge((</w:t>
+      </w:r>
+      <w:proofErr w:type="spellStart"/>
+      <w:r>
+        <w:t>blackCupertino</w:t>
+      </w:r>
+      <w:proofErr w:type="spellEnd"/>
+      <w:r>
+        <w:t xml:space="preserve"> </w:t>
+      </w:r>
+      <w:proofErr w:type="spellStart"/>
+      <w:r>
+        <w:t>bodyMedium</w:t>
+      </w:r>
+      <w:proofErr w:type="spellEnd"/>
+      <w:r>
+        <w:t>).apply)).merge(unknown)</w:t>
+      </w:r>
+    </w:p>
+    <w:p>
+      <w:pPr>
+        <w:tabs>
+          <w:tab w:val="left" w:pos="2103"/>
+        </w:tabs>
+      </w:pPr>
+      <w:r>
+        <w:t xml:space="preserve">            inherit: false</w:t>
+      </w:r>
+    </w:p>
+    <w:p>
+      <w:pPr>
+        <w:tabs>
+          <w:tab w:val="left" w:pos="2103"/>
+        </w:tabs>
+      </w:pPr>
+      <w:r>
+        <w:t xml:space="preserve">            </w:t>
+      </w:r>
+      <w:proofErr w:type="spellStart"/>
+      <w:r>
+        <w:t>color</w:t>
+      </w:r>
+      <w:proofErr w:type="spellEnd"/>
+      <w:r>
+        <w:t xml:space="preserve">: </w:t>
+      </w:r>
+      <w:proofErr w:type="spellStart"/>
+      <w:r>
+        <w:t>Color</w:t>
+      </w:r>
+      <w:proofErr w:type="spellEnd"/>
+      <w:r>
+        <w:t xml:space="preserve">(alpha: 1.0000, red: 0.0980, green: 0.1137, blue: 0.0902, </w:t>
+      </w:r>
+      <w:proofErr w:type="spellStart"/>
+      <w:r>
+        <w:t>colorSpace</w:t>
+      </w:r>
+      <w:proofErr w:type="spellEnd"/>
+      <w:r>
+        <w:t xml:space="preserve">: </w:t>
+      </w:r>
+      <w:proofErr w:type="spellStart"/>
+      <w:r>
+        <w:t>ColorSpace.sRGB</w:t>
+      </w:r>
+      <w:proofErr w:type="spellEnd"/>
+      <w:r>
+        <w:t>)</w:t>
+      </w:r>
+    </w:p>
+    <w:p>
+      <w:pPr>
+        <w:tabs>
+          <w:tab w:val="left" w:pos="2103"/>
+        </w:tabs>
+      </w:pPr>
+      <w:r>
+        <w:t xml:space="preserve">            family: </w:t>
+      </w:r>
+      <w:proofErr w:type="spellStart"/>
+      <w:r>
+        <w:t>CupertinoSystemText</w:t>
+      </w:r>
+      <w:proofErr w:type="spellEnd"/>
+    </w:p>
+    <w:p>
+      <w:pPr>
+        <w:tabs>
+          <w:tab w:val="left" w:pos="2103"/>
+        </w:tabs>
+      </w:pPr>
+      <w:r>
+        <w:t xml:space="preserve">            size: 18.0</w:t>
+      </w:r>
+    </w:p>
+    <w:p>
+      <w:pPr>
+        <w:tabs>
+          <w:tab w:val="left" w:pos="2103"/>
+        </w:tabs>
+      </w:pPr>
+      <w:r>
+        <w:t xml:space="preserve">            weight: 400</w:t>
+      </w:r>
+    </w:p>
+    <w:p>
+      <w:pPr>
+        <w:tabs>
+          <w:tab w:val="left" w:pos="2103"/>
+        </w:tabs>
+      </w:pPr>
+      <w:r>
+        <w:t xml:space="preserve">            </w:t>
+      </w:r>
+      <w:proofErr w:type="spellStart"/>
+      <w:r>
+        <w:t>letterSpacing</w:t>
+      </w:r>
+      <w:proofErr w:type="spellEnd"/>
+      <w:r>
+        <w:t>: 0.3</w:t>
+      </w:r>
+    </w:p>
+    <w:p>
+      <w:pPr>
+        <w:tabs>
+          <w:tab w:val="left" w:pos="2103"/>
+        </w:tabs>
+      </w:pPr>
+      <w:r>
+        <w:t xml:space="preserve">            baseline: alphabetic</w:t>
+      </w:r>
+    </w:p>
+    <w:p>
+      <w:pPr>
+        <w:tabs>
+          <w:tab w:val="left" w:pos="2103"/>
+        </w:tabs>
+      </w:pPr>
+      <w:r>
+        <w:lastRenderedPageBreak/>
+        <w:t xml:space="preserve">            height: 1.4x</w:t>
+      </w:r>
+    </w:p>
+    <w:p>
+      <w:pPr>
+        <w:tabs>
+          <w:tab w:val="left" w:pos="2103"/>
+        </w:tabs>
+      </w:pPr>
+      <w:r>
+        <w:t xml:space="preserve">            </w:t>
+      </w:r>
+      <w:proofErr w:type="spellStart"/>
+      <w:r>
+        <w:t>leadingDistribution</w:t>
+      </w:r>
+      <w:proofErr w:type="spellEnd"/>
+      <w:r>
+        <w:t>: even</w:t>
+      </w:r>
+    </w:p>
+    <w:p>
+      <w:pPr>
+        <w:tabs>
+          <w:tab w:val="left" w:pos="2103"/>
+        </w:tabs>
+      </w:pPr>
+      <w:r>
+        <w:t xml:space="preserve">            decoration: </w:t>
+      </w:r>
+      <w:proofErr w:type="spellStart"/>
+      <w:r>
+        <w:t>Color</w:t>
+      </w:r>
+      <w:proofErr w:type="spellEnd"/>
+      <w:r>
+        <w:t xml:space="preserve">(alpha: 1.0000, red: 0.0980, green: 0.1137, blue: 0.0902, </w:t>
+      </w:r>
+      <w:proofErr w:type="spellStart"/>
+      <w:r>
+        <w:t>colorSpace</w:t>
+      </w:r>
+      <w:proofErr w:type="spellEnd"/>
+      <w:r>
+        <w:t xml:space="preserve">: </w:t>
+      </w:r>
+      <w:proofErr w:type="spellStart"/>
+      <w:r>
+        <w:t>ColorSpace.sRGB</w:t>
+      </w:r>
+      <w:proofErr w:type="spellEnd"/>
+      <w:r>
+        <w:t xml:space="preserve">) </w:t>
+      </w:r>
+      <w:proofErr w:type="spellStart"/>
+      <w:r>
+        <w:t>TextDecoration.none</w:t>
+      </w:r>
+      <w:proofErr w:type="spellEnd"/>
+    </w:p>
+    <w:p>
+      <w:pPr>
+        <w:tabs>
+          <w:tab w:val="left" w:pos="2103"/>
+        </w:tabs>
+      </w:pPr>
+      <w:r>
+        <w:t xml:space="preserve">            "</w:t>
+      </w:r>
+      <w:r>
+        <w:tab/>
+      </w:r>
+      <w:proofErr w:type="spellStart"/>
+      <w:r>
+        <w:t>BiteOfSouth</w:t>
+      </w:r>
+      <w:proofErr w:type="spellEnd"/>
+      <w:r>
+        <w:t xml:space="preserve"> Special (₹5,094.00)"</w:t>
+      </w:r>
+    </w:p>
+    <w:p>
+      <w:pPr>
+        <w:tabs>
+          <w:tab w:val="left" w:pos="2103"/>
+        </w:tabs>
+      </w:pPr>
+      <w:r>
+        <w:rPr>
+          <w:rFonts w:ascii="Segoe UI Symbol" w:hAnsi="Segoe UI Symbol" w:cs="Segoe UI Symbol"/>
+        </w:rPr>
+        <w:t>◢◤◢◤◢◤◢◤◢◤◢◤◢◤◢◤◢◤◢◤◢◤◢◤◢◤◢◤◢◤◢◤◢◤◢◤◢◤◢◤◢◤◢◤◢◤◢◤◢◤◢◤◢◤◢◤◢◤◢◤◢◤◢◤◢◤◢◤◢◤◢◤◢◤◢◤◢◤◢◤◢◤◢◤◢◤◢◤◢◤◢◤◢◤◢◤◢◤◢◤</w:t>
+      </w:r>
+    </w:p>
+    <w:p>
+      <w:pPr>
+        <w:tabs>
+          <w:tab w:val="left" w:pos="2103"/>
+        </w:tabs>
+      </w:pPr>
+      <w:r>
+        <w:rPr>
+          <w:rFonts w:ascii="Arial" w:hAnsi="Arial" w:cs="Arial"/>
+        </w:rPr>
+        <w:t>════════════════════════════════════════════════════════════════════════════════</w:t>
+      </w:r>
+    </w:p>
+    <w:p>
+      <w:pPr>
+        <w:tabs>
+          <w:tab w:val="left" w:pos="2103"/>
+        </w:tabs>
+      </w:pPr>
+    </w:p>
+    <w:p>
+      <w:pPr>
+        <w:tabs>
+          <w:tab w:val="left" w:pos="2103"/>
+        </w:tabs>
+      </w:pPr>
+      <w:r>
+        <w:rPr>
+          <w:rFonts w:ascii="Arial" w:hAnsi="Arial" w:cs="Arial"/>
+        </w:rPr>
+        <w:t>════════</w:t>
+      </w:r>
+      <w:r>
+        <w:t xml:space="preserve"> Exception caught by rendering library </w:t>
+      </w:r>
+      <w:r>
+        <w:rPr>
+          <w:rFonts w:ascii="Arial" w:hAnsi="Arial" w:cs="Arial"/>
+        </w:rPr>
+        <w:t>═════════════════════════════════</w:t>
+      </w:r>
+    </w:p>
+    <w:p>
+      <w:pPr>
+        <w:tabs>
+          <w:tab w:val="left" w:pos="2103"/>
+        </w:tabs>
+      </w:pPr>
+      <w:r>
+        <w:t xml:space="preserve">A </w:t>
+      </w:r>
+      <w:proofErr w:type="spellStart"/>
+      <w:r>
+        <w:t>RenderFlex</w:t>
+      </w:r>
+      <w:proofErr w:type="spellEnd"/>
+      <w:r>
+        <w:t xml:space="preserve"> overflowed by 53 pixels on the right.</w:t>
+      </w:r>
+    </w:p>
+    <w:p>
+      <w:pPr>
+        <w:tabs>
+          <w:tab w:val="left" w:pos="2103"/>
+        </w:tabs>
+      </w:pPr>
+      <w:r>
+        <w:t>The relevant error-causing widget was:</w:t>
+      </w:r>
+    </w:p>
+    <w:p>
+      <w:pPr>
+        <w:tabs>
+          <w:tab w:val="left" w:pos="2103"/>
+        </w:tabs>
+      </w:pPr>
+      <w:r>
+        <w:t xml:space="preserve">    Row Row:file:///Users/dakshrathod/FinalYearProject/FinalYearProject/Admin%20Panel%20App%20Version%202/bites_of_south/lib/View/Analysis/analysisScreen.dart:200:16</w:t>
+      </w:r>
+    </w:p>
+    <w:p>
+      <w:pPr>
+        <w:tabs>
+          <w:tab w:val="left" w:pos="2103"/>
+        </w:tabs>
+      </w:pPr>
+      <w:r>
+        <w:rPr>
+          <w:rFonts w:ascii="Arial" w:hAnsi="Arial" w:cs="Arial"/>
+        </w:rPr>
+        <w:t>════════════════════════════════════════════════════════════════════════════════</w:t>
+      </w:r>
+    </w:p>
+    <w:p>
+      <w:pPr>
+        <w:tabs>
+          <w:tab w:val="left" w:pos="2103"/>
+        </w:tabs>
+      </w:pPr>
+    </w:p>
+    <w:p>
+      <w:pPr>
+        <w:tabs>
+          <w:tab w:val="left" w:pos="2103"/>
+        </w:tabs>
+      </w:pPr>
+      <w:r>
+        <w:rPr>
+          <w:rFonts w:ascii="Arial" w:hAnsi="Arial" w:cs="Arial"/>
+        </w:rPr>
+        <w:t>════════</w:t>
+      </w:r>
+      <w:r>
+        <w:t xml:space="preserve"> Exception caught by rendering library </w:t>
+      </w:r>
+      <w:r>
+        <w:rPr>
+          <w:rFonts w:ascii="Arial" w:hAnsi="Arial" w:cs="Arial"/>
+        </w:rPr>
+        <w:t>═════════════════════════════════</w:t>
+      </w:r>
+    </w:p>
+    <w:p>
+      <w:pPr>
+        <w:tabs>
+          <w:tab w:val="left" w:pos="2103"/>
+        </w:tabs>
+      </w:pPr>
+      <w:r>
+        <w:t xml:space="preserve">A </w:t>
+      </w:r>
+      <w:proofErr w:type="spellStart"/>
+      <w:r>
+        <w:t>RenderFlex</w:t>
+      </w:r>
+      <w:proofErr w:type="spellEnd"/>
+      <w:r>
+        <w:t xml:space="preserve"> overflowed by 87 pixels on the right.</w:t>
+      </w:r>
+    </w:p>
+    <w:p>
+      <w:pPr>
+        <w:tabs>
+          <w:tab w:val="left" w:pos="2103"/>
+        </w:tabs>
+      </w:pPr>
+      <w:r>
+        <w:t>The relevant error-causing widget was:</w:t>
+      </w:r>
+    </w:p>
+    <w:p>
+      <w:pPr>
+        <w:tabs>
+          <w:tab w:val="left" w:pos="2103"/>
+        </w:tabs>
+      </w:pPr>
+      <w:r>
+        <w:t xml:space="preserve">    Row Row:file:///Users/dakshrathod/FinalYearProject/FinalYearProject/Admin%20Panel%20App%20Version%202/bites_of_south/lib/View/Analysis/analysisScreen.dart:200:16</w:t>
+      </w:r>
+    </w:p>
+    <w:p>
+      <w:pPr>
+        <w:tabs>
+          <w:tab w:val="left" w:pos="2103"/>
+        </w:tabs>
+      </w:pPr>
+      <w:r>
+        <w:rPr>
+          <w:rFonts w:ascii="Arial" w:hAnsi="Arial" w:cs="Arial"/>
+        </w:rPr>
+        <w:t>════════════════════════════════════════════════════════════════════════════════</w:t>
+      </w:r>
+    </w:p>
+    <w:p>
+      <w:pPr>
+        <w:tabs>
+          <w:tab w:val="left" w:pos="2103"/>
+        </w:tabs>
+      </w:pPr>
+    </w:p>
+    <w:p>
+      <w:pPr>
+        <w:tabs>
+          <w:tab w:val="left" w:pos="2103"/>
+        </w:tabs>
+      </w:pPr>
+      <w:r>
+        <w:rPr>
+          <w:rFonts w:ascii="Arial" w:hAnsi="Arial" w:cs="Arial"/>
+        </w:rPr>
+        <w:t>════════</w:t>
+      </w:r>
+      <w:r>
+        <w:t xml:space="preserve"> Exception caught by rendering library </w:t>
+      </w:r>
+      <w:r>
+        <w:rPr>
+          <w:rFonts w:ascii="Arial" w:hAnsi="Arial" w:cs="Arial"/>
+        </w:rPr>
+        <w:t>═════════════════════════════════</w:t>
+      </w:r>
+    </w:p>
+    <w:p>
+      <w:pPr>
+        <w:tabs>
+          <w:tab w:val="left" w:pos="2103"/>
+        </w:tabs>
+      </w:pPr>
+      <w:r>
+        <w:t xml:space="preserve">A </w:t>
+      </w:r>
+      <w:proofErr w:type="spellStart"/>
+      <w:r>
+        <w:t>RenderFlex</w:t>
+      </w:r>
+      <w:proofErr w:type="spellEnd"/>
+      <w:r>
+        <w:t xml:space="preserve"> overflowed by 39 pixels on the right.</w:t>
+      </w:r>
+    </w:p>
+    <w:p>
+      <w:pPr>
+        <w:tabs>
+          <w:tab w:val="left" w:pos="2103"/>
+        </w:tabs>
+      </w:pPr>
+      <w:r>
+        <w:t>The relevant error-causing widget was:</w:t>
+      </w:r>
+    </w:p>
+    <w:p>
+      <w:pPr>
+        <w:tabs>
+          <w:tab w:val="left" w:pos="2103"/>
+        </w:tabs>
+      </w:pPr>
+      <w:r>
+        <w:t xml:space="preserve">    Row Row:file:///Users/dakshrathod/FinalYearProject/FinalYearProject/Admin%20Panel%20App%20Version%202/bites_of_south/lib/View/Analysis/analysisScreen.dart:200:16</w:t>
+      </w:r>
+    </w:p>
+    <w:p>
+      <w:pPr>
+        <w:tabs>
+          <w:tab w:val="left" w:pos="2103"/>
+        </w:tabs>
+      </w:pPr>
+      <w:r>
+        <w:rPr>
+          <w:rFonts w:ascii="Arial" w:hAnsi="Arial" w:cs="Arial"/>
+        </w:rPr>
+        <w:t>════════════════════════════════════════════════════════════════════════════════</w:t>
+      </w:r>
+    </w:p>
+    <w:p>
+      <w:pPr>
+        <w:tabs>
+          <w:tab w:val="left" w:pos="2103"/>
+        </w:tabs>
+      </w:pPr>
+      <w:r>
+        <w:t xml:space="preserve">Reloaded 6 of 1659 libraries in 752ms (compile: 75 </w:t>
+      </w:r>
+      <w:proofErr w:type="spellStart"/>
+      <w:r>
+        <w:t>ms</w:t>
+      </w:r>
+      <w:proofErr w:type="spellEnd"/>
+      <w:r>
+        <w:t xml:space="preserve">, reload: 160 </w:t>
+      </w:r>
+      <w:proofErr w:type="spellStart"/>
+      <w:r>
+        <w:t>ms</w:t>
+      </w:r>
+      <w:proofErr w:type="spellEnd"/>
+      <w:r>
+        <w:t xml:space="preserve">, reassemble: 248 </w:t>
+      </w:r>
+      <w:proofErr w:type="spellStart"/>
+      <w:r>
+        <w:t>ms</w:t>
+      </w:r>
+      <w:proofErr w:type="spellEnd"/>
+      <w:r>
+        <w:t>).</w:t>
+      </w:r>
+    </w:p>
+    <w:p>
+      <w:pPr>
+        <w:tabs>
+          <w:tab w:val="left" w:pos="2103"/>
+        </w:tabs>
+      </w:pPr>
+      <w:r>
+        <w:t xml:space="preserve">Reloaded 71 of 1723 libraries in 1,078ms (compile: 359 </w:t>
+      </w:r>
+      <w:proofErr w:type="spellStart"/>
+      <w:r>
+        <w:t>ms</w:t>
+      </w:r>
+      <w:proofErr w:type="spellEnd"/>
+      <w:r>
+        <w:t xml:space="preserve">, reload: 160 </w:t>
+      </w:r>
+      <w:proofErr w:type="spellStart"/>
+      <w:r>
+        <w:t>ms</w:t>
+      </w:r>
+      <w:proofErr w:type="spellEnd"/>
+      <w:r>
+        <w:t xml:space="preserve">, reassemble: 69 </w:t>
+      </w:r>
+      <w:proofErr w:type="spellStart"/>
+      <w:r>
+        <w:t>ms</w:t>
+      </w:r>
+      <w:proofErr w:type="spellEnd"/>
+      <w:r>
+        <w:t>).</w:t>
+      </w:r>
+    </w:p>
+    <w:p>
+      <w:pPr>
+        <w:tabs>
+          <w:tab w:val="left" w:pos="2103"/>
+        </w:tabs>
+      </w:pPr>
+    </w:p>
+    <w:p>
+      <w:pPr>
+        <w:tabs>
+          <w:tab w:val="left" w:pos="2103"/>
+        </w:tabs>
+      </w:pPr>
+      <w:r>
+        <w:rPr>
+          <w:rFonts w:ascii="Arial" w:hAnsi="Arial" w:cs="Arial"/>
+        </w:rPr>
+        <w:t>════════</w:t>
+      </w:r>
+      <w:r>
+        <w:t xml:space="preserve"> Exception caught by rendering library </w:t>
+      </w:r>
+      <w:r>
+        <w:rPr>
+          <w:rFonts w:ascii="Arial" w:hAnsi="Arial" w:cs="Arial"/>
+        </w:rPr>
+        <w:t>═════════════════════════════════</w:t>
+      </w:r>
+    </w:p>
+    <w:p>
+      <w:pPr>
+        <w:tabs>
+          <w:tab w:val="left" w:pos="2103"/>
+        </w:tabs>
+      </w:pPr>
+      <w:r>
+        <w:t>The following assertion was thrown during layout:</w:t>
+      </w:r>
+    </w:p>
+    <w:p>
+      <w:pPr>
+        <w:tabs>
+          <w:tab w:val="left" w:pos="2103"/>
+        </w:tabs>
+      </w:pPr>
+      <w:r>
+        <w:t xml:space="preserve">A </w:t>
+      </w:r>
+      <w:proofErr w:type="spellStart"/>
+      <w:r>
+        <w:t>RenderFlex</w:t>
+      </w:r>
+      <w:proofErr w:type="spellEnd"/>
+      <w:r>
+        <w:t xml:space="preserve"> overflowed by 7.2 pixels on the right.</w:t>
+      </w:r>
+    </w:p>
+    <w:p>
+      <w:pPr>
+        <w:tabs>
+          <w:tab w:val="left" w:pos="2103"/>
+        </w:tabs>
+      </w:pPr>
+    </w:p>
+    <w:p>
+      <w:pPr>
+        <w:tabs>
+          <w:tab w:val="left" w:pos="2103"/>
+        </w:tabs>
+      </w:pPr>
+      <w:r>
+        <w:t>The relevant error-causing widget was:</w:t>
+      </w:r>
+    </w:p>
+    <w:p>
+      <w:pPr>
+        <w:tabs>
+          <w:tab w:val="left" w:pos="2103"/>
+        </w:tabs>
+      </w:pPr>
+      <w:r>
+        <w:t xml:space="preserve">    Row Row:file:///Users/dakshrathod/FinalYearProject/FinalYearProject/Admin%20Panel%20App%20Version%202/bites_of_south/lib/View/Analysis/analysisScreen.dart:122:17</w:t>
+      </w:r>
+    </w:p>
+    <w:p>
+      <w:pPr>
+        <w:tabs>
+          <w:tab w:val="left" w:pos="2103"/>
+        </w:tabs>
+      </w:pPr>
+    </w:p>
+    <w:p>
+      <w:pPr>
+        <w:tabs>
+          <w:tab w:val="left" w:pos="2103"/>
+        </w:tabs>
+      </w:pPr>
+      <w:r>
+        <w:t xml:space="preserve">: To inspect this widget in Flutter </w:t>
+      </w:r>
+      <w:proofErr w:type="spellStart"/>
+      <w:r>
+        <w:t>DevTools</w:t>
+      </w:r>
+      <w:proofErr w:type="spellEnd"/>
+      <w:r>
+        <w:t>, visit: http://127.0.0.1:9100/#/inspector?uri=http%3A%2F%2F127.0.0.1%3A54886%2FONJvxFndMcs%3D%2F&amp;inspectorRef=inspector-126</w:t>
+      </w:r>
+    </w:p>
+    <w:p>
+      <w:pPr>
+        <w:tabs>
+          <w:tab w:val="left" w:pos="2103"/>
+        </w:tabs>
+      </w:pPr>
+    </w:p>
+    <w:p>
+      <w:pPr>
+        <w:tabs>
+          <w:tab w:val="left" w:pos="2103"/>
+        </w:tabs>
+      </w:pPr>
+      <w:r>
+        <w:t xml:space="preserve">The overflowing </w:t>
+      </w:r>
+      <w:proofErr w:type="spellStart"/>
+      <w:r>
+        <w:t>RenderFlex</w:t>
+      </w:r>
+      <w:proofErr w:type="spellEnd"/>
+      <w:r>
+        <w:t xml:space="preserve"> has an orientation of </w:t>
+      </w:r>
+      <w:proofErr w:type="spellStart"/>
+      <w:r>
+        <w:t>Axis.horizontal</w:t>
+      </w:r>
+      <w:proofErr w:type="spellEnd"/>
+      <w:r>
+        <w:t>.</w:t>
+      </w:r>
+    </w:p>
+    <w:p>
+      <w:pPr>
+        <w:tabs>
+          <w:tab w:val="left" w:pos="2103"/>
+        </w:tabs>
+      </w:pPr>
+      <w:r>
+        <w:t xml:space="preserve">The edge of the </w:t>
+      </w:r>
+      <w:proofErr w:type="spellStart"/>
+      <w:r>
+        <w:t>RenderFlex</w:t>
+      </w:r>
+      <w:proofErr w:type="spellEnd"/>
+      <w:r>
+        <w:t xml:space="preserve"> that is overflowing has been marked in the rendering with a yellow and black striped pattern. This is usually caused by the contents being too big for the </w:t>
+      </w:r>
+      <w:proofErr w:type="spellStart"/>
+      <w:r>
+        <w:t>RenderFlex</w:t>
+      </w:r>
+      <w:proofErr w:type="spellEnd"/>
+      <w:r>
+        <w:t>.</w:t>
+      </w:r>
+    </w:p>
+    <w:p>
+      <w:pPr>
+        <w:tabs>
+          <w:tab w:val="left" w:pos="2103"/>
+        </w:tabs>
+      </w:pPr>
+      <w:r>
+        <w:t xml:space="preserve">Consider applying a flex factor (e.g. using an Expanded widget) to force the children of the </w:t>
+      </w:r>
+      <w:proofErr w:type="spellStart"/>
+      <w:r>
+        <w:t>RenderFlex</w:t>
+      </w:r>
+      <w:proofErr w:type="spellEnd"/>
+      <w:r>
+        <w:t xml:space="preserve"> to fit within the available space instead of being sized to their natural size.</w:t>
+      </w:r>
+    </w:p>
+    <w:p>
+      <w:pPr>
+        <w:tabs>
+          <w:tab w:val="left" w:pos="2103"/>
+        </w:tabs>
+      </w:pPr>
+      <w:r>
+        <w:t xml:space="preserve">This is considered an error condition because it indicates that there is content that cannot be seen. If the content is legitimately bigger than the available space, consider clipping it with a </w:t>
+      </w:r>
+      <w:proofErr w:type="spellStart"/>
+      <w:r>
+        <w:t>ClipRect</w:t>
+      </w:r>
+      <w:proofErr w:type="spellEnd"/>
+      <w:r>
+        <w:t xml:space="preserve"> widget before putting it in the flex, or using a scrollable container rather than a Flex, like a </w:t>
+      </w:r>
+      <w:proofErr w:type="spellStart"/>
+      <w:r>
+        <w:t>ListView</w:t>
+      </w:r>
+      <w:proofErr w:type="spellEnd"/>
+      <w:r>
+        <w:t>.</w:t>
+      </w:r>
+    </w:p>
+    <w:p>
+      <w:pPr>
+        <w:tabs>
+          <w:tab w:val="left" w:pos="2103"/>
+        </w:tabs>
+      </w:pPr>
+      <w:r>
+        <w:t xml:space="preserve">The specific </w:t>
+      </w:r>
+      <w:proofErr w:type="spellStart"/>
+      <w:r>
+        <w:t>RenderFlex</w:t>
+      </w:r>
+      <w:proofErr w:type="spellEnd"/>
+      <w:r>
+        <w:t xml:space="preserve"> in question is: RenderFlex#a06ee </w:t>
+      </w:r>
+      <w:proofErr w:type="spellStart"/>
+      <w:r>
+        <w:t>relayoutBoundary</w:t>
+      </w:r>
+      <w:proofErr w:type="spellEnd"/>
+      <w:r>
+        <w:t>=up10 OVERFLOWING</w:t>
+      </w:r>
+    </w:p>
+    <w:p>
+      <w:pPr>
+        <w:tabs>
+          <w:tab w:val="left" w:pos="2103"/>
+        </w:tabs>
+      </w:pPr>
+      <w:r>
+        <w:t xml:space="preserve">    </w:t>
+      </w:r>
+      <w:proofErr w:type="spellStart"/>
+      <w:r>
+        <w:t>parentData</w:t>
+      </w:r>
+      <w:proofErr w:type="spellEnd"/>
+      <w:r>
+        <w:t>: offset=Offset(0.0, 48.6); flex=null; fit=null (can use size)</w:t>
+      </w:r>
+    </w:p>
+    <w:p>
+      <w:pPr>
+        <w:tabs>
+          <w:tab w:val="left" w:pos="2103"/>
+        </w:tabs>
+      </w:pPr>
+      <w:r>
+        <w:t xml:space="preserve">    constraints: </w:t>
+      </w:r>
+      <w:proofErr w:type="spellStart"/>
+      <w:r>
+        <w:t>BoxConstraints</w:t>
+      </w:r>
+      <w:proofErr w:type="spellEnd"/>
+      <w:r>
+        <w:t>(0.0&lt;=w&lt;=404.8, 0.0&lt;=h&lt;=Infinity)</w:t>
+      </w:r>
+    </w:p>
+    <w:p>
+      <w:pPr>
+        <w:tabs>
+          <w:tab w:val="left" w:pos="2103"/>
+        </w:tabs>
+      </w:pPr>
+      <w:r>
+        <w:t xml:space="preserve">    size: Size(404.8, 105.0)</w:t>
+      </w:r>
+    </w:p>
+    <w:p>
+      <w:pPr>
+        <w:tabs>
+          <w:tab w:val="left" w:pos="2103"/>
+        </w:tabs>
+      </w:pPr>
+      <w:r>
+        <w:t xml:space="preserve">    direction: horizontal</w:t>
+      </w:r>
+    </w:p>
+    <w:p>
+      <w:pPr>
+        <w:tabs>
+          <w:tab w:val="left" w:pos="2103"/>
+        </w:tabs>
+      </w:pPr>
+      <w:r>
+        <w:t xml:space="preserve">    </w:t>
+      </w:r>
+      <w:proofErr w:type="spellStart"/>
+      <w:r>
+        <w:t>mainAxisAlignment</w:t>
+      </w:r>
+      <w:proofErr w:type="spellEnd"/>
+      <w:r>
+        <w:t xml:space="preserve">: </w:t>
+      </w:r>
+      <w:proofErr w:type="spellStart"/>
+      <w:r>
+        <w:t>spaceEvenly</w:t>
+      </w:r>
+      <w:proofErr w:type="spellEnd"/>
+    </w:p>
+    <w:p>
+      <w:pPr>
+        <w:tabs>
+          <w:tab w:val="left" w:pos="2103"/>
+        </w:tabs>
+      </w:pPr>
+      <w:r>
+        <w:t xml:space="preserve">    </w:t>
+      </w:r>
+      <w:proofErr w:type="spellStart"/>
+      <w:r>
+        <w:t>mainAxisSize</w:t>
+      </w:r>
+      <w:proofErr w:type="spellEnd"/>
+      <w:r>
+        <w:t>: max</w:t>
+      </w:r>
+    </w:p>
+    <w:p>
+      <w:pPr>
+        <w:tabs>
+          <w:tab w:val="left" w:pos="2103"/>
+        </w:tabs>
+      </w:pPr>
+      <w:r>
+        <w:t xml:space="preserve">    </w:t>
+      </w:r>
+      <w:proofErr w:type="spellStart"/>
+      <w:r>
+        <w:t>crossAxisAlignment</w:t>
+      </w:r>
+      <w:proofErr w:type="spellEnd"/>
+      <w:r>
+        <w:t xml:space="preserve">: </w:t>
+      </w:r>
+      <w:proofErr w:type="spellStart"/>
+      <w:r>
+        <w:t>center</w:t>
+      </w:r>
+      <w:proofErr w:type="spellEnd"/>
+    </w:p>
+    <w:p>
+      <w:pPr>
+        <w:tabs>
+          <w:tab w:val="left" w:pos="2103"/>
+        </w:tabs>
+      </w:pPr>
+      <w:r>
+        <w:t xml:space="preserve">    </w:t>
+      </w:r>
+      <w:proofErr w:type="spellStart"/>
+      <w:r>
+        <w:t>textDirection</w:t>
+      </w:r>
+      <w:proofErr w:type="spellEnd"/>
+      <w:r>
+        <w:t xml:space="preserve">: </w:t>
+      </w:r>
+      <w:proofErr w:type="spellStart"/>
+      <w:r>
+        <w:t>ltr</w:t>
+      </w:r>
+      <w:proofErr w:type="spellEnd"/>
+    </w:p>
+    <w:p>
+      <w:pPr>
+        <w:tabs>
+          <w:tab w:val="left" w:pos="2103"/>
+        </w:tabs>
+      </w:pPr>
+      <w:r>
+        <w:t xml:space="preserve">    </w:t>
+      </w:r>
+      <w:proofErr w:type="spellStart"/>
+      <w:r>
+        <w:t>verticalDirection</w:t>
+      </w:r>
+      <w:proofErr w:type="spellEnd"/>
+      <w:r>
+        <w:t>: down</w:t>
+      </w:r>
+    </w:p>
+    <w:p>
+      <w:pPr>
+        <w:tabs>
+          <w:tab w:val="left" w:pos="2103"/>
+        </w:tabs>
+      </w:pPr>
+      <w:r>
+        <w:t xml:space="preserve">    spacing: 0.0</w:t>
+      </w:r>
+    </w:p>
+    <w:p>
+      <w:pPr>
+        <w:tabs>
+          <w:tab w:val="left" w:pos="2103"/>
+        </w:tabs>
+      </w:pPr>
+      <w:r>
+        <w:t xml:space="preserve">    child 1: RenderSemanticsAnnotations#77b1f </w:t>
+      </w:r>
+      <w:proofErr w:type="spellStart"/>
+      <w:r>
+        <w:t>relayoutBoundary</w:t>
+      </w:r>
+      <w:proofErr w:type="spellEnd"/>
+      <w:r>
+        <w:t>=up11</w:t>
+      </w:r>
+    </w:p>
+    <w:p>
+      <w:pPr>
+        <w:tabs>
+          <w:tab w:val="left" w:pos="2103"/>
+        </w:tabs>
+      </w:pPr>
+      <w:r>
+        <w:t xml:space="preserve">        </w:t>
+      </w:r>
+      <w:proofErr w:type="spellStart"/>
+      <w:r>
+        <w:t>parentData</w:t>
+      </w:r>
+      <w:proofErr w:type="spellEnd"/>
+      <w:r>
+        <w:t>: offset=Offset(0.0, 0.0); flex=null; fit=null (can use size)</w:t>
+      </w:r>
+    </w:p>
+    <w:p>
+      <w:pPr>
+        <w:tabs>
+          <w:tab w:val="left" w:pos="2103"/>
+        </w:tabs>
+      </w:pPr>
+      <w:r>
+        <w:t xml:space="preserve">        constraints: </w:t>
+      </w:r>
+      <w:proofErr w:type="spellStart"/>
+      <w:r>
+        <w:t>BoxConstraints</w:t>
+      </w:r>
+      <w:proofErr w:type="spellEnd"/>
+      <w:r>
+        <w:t>(unconstrained)</w:t>
+      </w:r>
+    </w:p>
+    <w:p>
+      <w:pPr>
+        <w:tabs>
+          <w:tab w:val="left" w:pos="2103"/>
+        </w:tabs>
+      </w:pPr>
+      <w:r>
+        <w:t xml:space="preserve">        semantic boundary</w:t>
+      </w:r>
+    </w:p>
+    <w:p>
+      <w:pPr>
+        <w:tabs>
+          <w:tab w:val="left" w:pos="2103"/>
+        </w:tabs>
+      </w:pPr>
+      <w:r>
+        <w:t xml:space="preserve">        size: Size(206.0, 105.0)</w:t>
+      </w:r>
+    </w:p>
+    <w:p>
+      <w:pPr>
+        <w:tabs>
+          <w:tab w:val="left" w:pos="2103"/>
+        </w:tabs>
+      </w:pPr>
+      <w:r>
+        <w:t xml:space="preserve">        child: RenderPadding#19d56 </w:t>
+      </w:r>
+      <w:proofErr w:type="spellStart"/>
+      <w:r>
+        <w:t>relayoutBoundary</w:t>
+      </w:r>
+      <w:proofErr w:type="spellEnd"/>
+      <w:r>
+        <w:t>=up12</w:t>
+      </w:r>
+    </w:p>
+    <w:p>
+      <w:pPr>
+        <w:tabs>
+          <w:tab w:val="left" w:pos="2103"/>
+        </w:tabs>
+      </w:pPr>
+      <w:r>
+        <w:t xml:space="preserve">            </w:t>
+      </w:r>
+      <w:proofErr w:type="spellStart"/>
+      <w:r>
+        <w:t>parentData</w:t>
+      </w:r>
+      <w:proofErr w:type="spellEnd"/>
+      <w:r>
+        <w:t>: &lt;none&gt; (can use size)</w:t>
+      </w:r>
+    </w:p>
+    <w:p>
+      <w:pPr>
+        <w:tabs>
+          <w:tab w:val="left" w:pos="2103"/>
+        </w:tabs>
+      </w:pPr>
+      <w:r>
+        <w:t xml:space="preserve">            constraints: </w:t>
+      </w:r>
+      <w:proofErr w:type="spellStart"/>
+      <w:r>
+        <w:t>BoxConstraints</w:t>
+      </w:r>
+      <w:proofErr w:type="spellEnd"/>
+      <w:r>
+        <w:t>(unconstrained)</w:t>
+      </w:r>
+    </w:p>
+    <w:p>
+      <w:pPr>
+        <w:tabs>
+          <w:tab w:val="left" w:pos="2103"/>
+        </w:tabs>
+      </w:pPr>
+      <w:r>
+        <w:t xml:space="preserve">            size: Size(206.0, 105.0)</w:t>
+      </w:r>
+    </w:p>
+    <w:p>
+      <w:pPr>
+        <w:tabs>
+          <w:tab w:val="left" w:pos="2103"/>
+        </w:tabs>
+      </w:pPr>
+      <w:r>
+        <w:t xml:space="preserve">            padding: </w:t>
+      </w:r>
+      <w:proofErr w:type="spellStart"/>
+      <w:r>
+        <w:t>EdgeInsets.all</w:t>
+      </w:r>
+      <w:proofErr w:type="spellEnd"/>
+      <w:r>
+        <w:t>(4.0)</w:t>
+      </w:r>
+    </w:p>
+    <w:p>
+      <w:pPr>
+        <w:tabs>
+          <w:tab w:val="left" w:pos="2103"/>
+        </w:tabs>
+      </w:pPr>
+      <w:r>
+        <w:t xml:space="preserve">            </w:t>
+      </w:r>
+      <w:proofErr w:type="spellStart"/>
+      <w:r>
+        <w:t>textDirection</w:t>
+      </w:r>
+      <w:proofErr w:type="spellEnd"/>
+      <w:r>
+        <w:t xml:space="preserve">: </w:t>
+      </w:r>
+      <w:proofErr w:type="spellStart"/>
+      <w:r>
+        <w:t>ltr</w:t>
+      </w:r>
+      <w:proofErr w:type="spellEnd"/>
+    </w:p>
+    <w:p>
+      <w:pPr>
+        <w:tabs>
+          <w:tab w:val="left" w:pos="2103"/>
+        </w:tabs>
+      </w:pPr>
+      <w:r>
+        <w:t xml:space="preserve">            child: RenderPhysicalShape#ce864 </w:t>
+      </w:r>
+      <w:proofErr w:type="spellStart"/>
+      <w:r>
+        <w:t>relayoutBoundary</w:t>
+      </w:r>
+      <w:proofErr w:type="spellEnd"/>
+      <w:r>
+        <w:t>=up13</w:t>
+      </w:r>
+    </w:p>
+    <w:p>
+      <w:pPr>
+        <w:tabs>
+          <w:tab w:val="left" w:pos="2103"/>
+        </w:tabs>
+      </w:pPr>
+      <w:r>
+        <w:t xml:space="preserve">                </w:t>
+      </w:r>
+      <w:proofErr w:type="spellStart"/>
+      <w:r>
+        <w:t>parentData</w:t>
+      </w:r>
+      <w:proofErr w:type="spellEnd"/>
+      <w:r>
+        <w:t>: offset=Offset(4.0, 4.0) (can use size)</w:t>
+      </w:r>
+    </w:p>
+    <w:p>
+      <w:pPr>
+        <w:tabs>
+          <w:tab w:val="left" w:pos="2103"/>
+        </w:tabs>
+      </w:pPr>
+      <w:r>
+        <w:t xml:space="preserve">                constraints: </w:t>
+      </w:r>
+      <w:proofErr w:type="spellStart"/>
+      <w:r>
+        <w:t>BoxConstraints</w:t>
+      </w:r>
+      <w:proofErr w:type="spellEnd"/>
+      <w:r>
+        <w:t>(unconstrained)</w:t>
+      </w:r>
+    </w:p>
+    <w:p>
+      <w:pPr>
+        <w:tabs>
+          <w:tab w:val="left" w:pos="2103"/>
+        </w:tabs>
+      </w:pPr>
+      <w:r>
+        <w:t xml:space="preserve">                size: Size(198.0, 97.0)</w:t>
+      </w:r>
+    </w:p>
+    <w:p>
+      <w:pPr>
+        <w:tabs>
+          <w:tab w:val="left" w:pos="2103"/>
+        </w:tabs>
+      </w:pPr>
+      <w:r>
+        <w:lastRenderedPageBreak/>
+        <w:t xml:space="preserve">                elevation: 4.0</w:t>
+      </w:r>
+    </w:p>
+    <w:p>
+      <w:pPr>
+        <w:tabs>
+          <w:tab w:val="left" w:pos="2103"/>
+        </w:tabs>
+      </w:pPr>
+      <w:r>
+        <w:t xml:space="preserve">                </w:t>
+      </w:r>
+      <w:proofErr w:type="spellStart"/>
+      <w:r>
+        <w:t>color</w:t>
+      </w:r>
+      <w:proofErr w:type="spellEnd"/>
+      <w:r>
+        <w:t xml:space="preserve">: </w:t>
+      </w:r>
+      <w:proofErr w:type="spellStart"/>
+      <w:r>
+        <w:t>Color</w:t>
+      </w:r>
+      <w:proofErr w:type="spellEnd"/>
+      <w:r>
+        <w:t xml:space="preserve">(alpha: 1.0000, red: 0.9451, green: 0.9608, blue: 0.9255, </w:t>
+      </w:r>
+      <w:proofErr w:type="spellStart"/>
+      <w:r>
+        <w:t>colorSpace</w:t>
+      </w:r>
+      <w:proofErr w:type="spellEnd"/>
+      <w:r>
+        <w:t xml:space="preserve">: </w:t>
+      </w:r>
+      <w:proofErr w:type="spellStart"/>
+      <w:r>
+        <w:t>ColorSpace.sRGB</w:t>
+      </w:r>
+      <w:proofErr w:type="spellEnd"/>
+      <w:r>
+        <w:t>)</w:t>
+      </w:r>
+    </w:p>
+    <w:p>
+      <w:pPr>
+        <w:tabs>
+          <w:tab w:val="left" w:pos="2103"/>
+        </w:tabs>
+      </w:pPr>
+      <w:r>
+        <w:t xml:space="preserve">                </w:t>
+      </w:r>
+      <w:proofErr w:type="spellStart"/>
+      <w:r>
+        <w:t>shadowColor</w:t>
+      </w:r>
+      <w:proofErr w:type="spellEnd"/>
+      <w:r>
+        <w:t xml:space="preserve">: </w:t>
+      </w:r>
+      <w:proofErr w:type="spellStart"/>
+      <w:r>
+        <w:t>Color</w:t>
+      </w:r>
+      <w:proofErr w:type="spellEnd"/>
+      <w:r>
+        <w:t xml:space="preserve">(alpha: 1.0000, red: 0.9451, green: 0.9608, blue: 0.9255, </w:t>
+      </w:r>
+      <w:proofErr w:type="spellStart"/>
+      <w:r>
+        <w:t>colorSpace</w:t>
+      </w:r>
+      <w:proofErr w:type="spellEnd"/>
+      <w:r>
+        <w:t xml:space="preserve">: </w:t>
+      </w:r>
+      <w:proofErr w:type="spellStart"/>
+      <w:r>
+        <w:t>ColorSpace.sRGB</w:t>
+      </w:r>
+      <w:proofErr w:type="spellEnd"/>
+      <w:r>
+        <w:t>)</w:t>
+      </w:r>
+    </w:p>
+    <w:p>
+      <w:pPr>
+        <w:tabs>
+          <w:tab w:val="left" w:pos="2103"/>
+        </w:tabs>
+      </w:pPr>
+      <w:r>
+        <w:t xml:space="preserve">                clipper: </w:t>
+      </w:r>
+      <w:proofErr w:type="spellStart"/>
+      <w:r>
+        <w:t>ShapeBorderClipper</w:t>
+      </w:r>
+      <w:proofErr w:type="spellEnd"/>
+    </w:p>
+    <w:p>
+      <w:pPr>
+        <w:tabs>
+          <w:tab w:val="left" w:pos="2103"/>
+        </w:tabs>
+      </w:pPr>
+      <w:r>
+        <w:t xml:space="preserve">                child: RenderCustomPaint#2554a </w:t>
+      </w:r>
+      <w:proofErr w:type="spellStart"/>
+      <w:r>
+        <w:t>relayoutBoundary</w:t>
+      </w:r>
+      <w:proofErr w:type="spellEnd"/>
+      <w:r>
+        <w:t>=up14</w:t>
+      </w:r>
+    </w:p>
+    <w:p>
+      <w:pPr>
+        <w:tabs>
+          <w:tab w:val="left" w:pos="2103"/>
+        </w:tabs>
+      </w:pPr>
+      <w:r>
+        <w:t xml:space="preserve">                    </w:t>
+      </w:r>
+      <w:proofErr w:type="spellStart"/>
+      <w:r>
+        <w:t>parentData</w:t>
+      </w:r>
+      <w:proofErr w:type="spellEnd"/>
+      <w:r>
+        <w:t>: &lt;none&gt; (can use size)</w:t>
+      </w:r>
+    </w:p>
+    <w:p>
+      <w:pPr>
+        <w:tabs>
+          <w:tab w:val="left" w:pos="2103"/>
+        </w:tabs>
+      </w:pPr>
+      <w:r>
+        <w:t xml:space="preserve">                    constraints: </w:t>
+      </w:r>
+      <w:proofErr w:type="spellStart"/>
+      <w:r>
+        <w:t>BoxConstraints</w:t>
+      </w:r>
+      <w:proofErr w:type="spellEnd"/>
+      <w:r>
+        <w:t>(unconstrained)</w:t>
+      </w:r>
+    </w:p>
+    <w:p>
+      <w:pPr>
+        <w:tabs>
+          <w:tab w:val="left" w:pos="2103"/>
+        </w:tabs>
+      </w:pPr>
+      <w:r>
+        <w:t xml:space="preserve">                    size: Size(198.0, 97.0)</w:t>
+      </w:r>
+    </w:p>
+    <w:p>
+      <w:pPr>
+        <w:tabs>
+          <w:tab w:val="left" w:pos="2103"/>
+        </w:tabs>
+      </w:pPr>
+      <w:r>
+        <w:t xml:space="preserve">                    painter: null</w:t>
+      </w:r>
+    </w:p>
+    <w:p>
+      <w:pPr>
+        <w:tabs>
+          <w:tab w:val="left" w:pos="2103"/>
+        </w:tabs>
+      </w:pPr>
+      <w:r>
+        <w:t xml:space="preserve">                    </w:t>
+      </w:r>
+      <w:proofErr w:type="spellStart"/>
+      <w:r>
+        <w:t>foregroundPainter</w:t>
+      </w:r>
+      <w:proofErr w:type="spellEnd"/>
+      <w:r>
+        <w:t>: _ShapeBorderPainter#42dc1()</w:t>
+      </w:r>
+    </w:p>
+    <w:p>
+      <w:pPr>
+        <w:tabs>
+          <w:tab w:val="left" w:pos="2103"/>
+        </w:tabs>
+      </w:pPr>
+      <w:r>
+        <w:t xml:space="preserve">    child 2: RenderSemanticsAnnotations#36c5c </w:t>
+      </w:r>
+      <w:proofErr w:type="spellStart"/>
+      <w:r>
+        <w:t>relayoutBoundary</w:t>
+      </w:r>
+      <w:proofErr w:type="spellEnd"/>
+      <w:r>
+        <w:t>=up11</w:t>
+      </w:r>
+    </w:p>
+    <w:p>
+      <w:pPr>
+        <w:tabs>
+          <w:tab w:val="left" w:pos="2103"/>
+        </w:tabs>
+      </w:pPr>
+      <w:r>
+        <w:t xml:space="preserve">        </w:t>
+      </w:r>
+      <w:proofErr w:type="spellStart"/>
+      <w:r>
+        <w:t>parentData</w:t>
+      </w:r>
+      <w:proofErr w:type="spellEnd"/>
+      <w:r>
+        <w:t>: offset=Offset(206.0, 0.0); flex=null; fit=null (can use size)</w:t>
+      </w:r>
+    </w:p>
+    <w:p>
+      <w:pPr>
+        <w:tabs>
+          <w:tab w:val="left" w:pos="2103"/>
+        </w:tabs>
+      </w:pPr>
+      <w:r>
+        <w:t xml:space="preserve">        constraints: </w:t>
+      </w:r>
+      <w:proofErr w:type="spellStart"/>
+      <w:r>
+        <w:t>BoxConstraints</w:t>
+      </w:r>
+      <w:proofErr w:type="spellEnd"/>
+      <w:r>
+        <w:t>(unconstrained)</w:t>
+      </w:r>
+    </w:p>
+    <w:p>
+      <w:pPr>
+        <w:tabs>
+          <w:tab w:val="left" w:pos="2103"/>
+        </w:tabs>
+      </w:pPr>
+      <w:r>
+        <w:t xml:space="preserve">        semantic boundary</w:t>
+      </w:r>
+    </w:p>
+    <w:p>
+      <w:pPr>
+        <w:tabs>
+          <w:tab w:val="left" w:pos="2103"/>
+        </w:tabs>
+      </w:pPr>
+      <w:r>
+        <w:t xml:space="preserve">        size: Size(206.0, 105.0)</w:t>
+      </w:r>
+    </w:p>
+    <w:p>
+      <w:pPr>
+        <w:tabs>
+          <w:tab w:val="left" w:pos="2103"/>
+        </w:tabs>
+      </w:pPr>
+      <w:r>
+        <w:t xml:space="preserve">        child: RenderPadding#b6794 </w:t>
+      </w:r>
+      <w:proofErr w:type="spellStart"/>
+      <w:r>
+        <w:t>relayoutBoundary</w:t>
+      </w:r>
+      <w:proofErr w:type="spellEnd"/>
+      <w:r>
+        <w:t>=up12</w:t>
+      </w:r>
+    </w:p>
+    <w:p>
+      <w:pPr>
+        <w:tabs>
+          <w:tab w:val="left" w:pos="2103"/>
+        </w:tabs>
+      </w:pPr>
+      <w:r>
+        <w:t xml:space="preserve">            </w:t>
+      </w:r>
+      <w:proofErr w:type="spellStart"/>
+      <w:r>
+        <w:t>parentData</w:t>
+      </w:r>
+      <w:proofErr w:type="spellEnd"/>
+      <w:r>
+        <w:t>: &lt;none&gt; (can use size)</w:t>
+      </w:r>
+    </w:p>
+    <w:p>
+      <w:pPr>
+        <w:tabs>
+          <w:tab w:val="left" w:pos="2103"/>
+        </w:tabs>
+      </w:pPr>
+      <w:r>
+        <w:t xml:space="preserve">            constraints: </w:t>
+      </w:r>
+      <w:proofErr w:type="spellStart"/>
+      <w:r>
+        <w:t>BoxConstraints</w:t>
+      </w:r>
+      <w:proofErr w:type="spellEnd"/>
+      <w:r>
+        <w:t>(unconstrained)</w:t>
+      </w:r>
+    </w:p>
+    <w:p>
+      <w:pPr>
+        <w:tabs>
+          <w:tab w:val="left" w:pos="2103"/>
+        </w:tabs>
+      </w:pPr>
+      <w:r>
+        <w:t xml:space="preserve">            size: Size(206.0, 105.0)</w:t>
+      </w:r>
+    </w:p>
+    <w:p>
+      <w:pPr>
+        <w:tabs>
+          <w:tab w:val="left" w:pos="2103"/>
+        </w:tabs>
+      </w:pPr>
+      <w:r>
+        <w:t xml:space="preserve">            padding: </w:t>
+      </w:r>
+      <w:proofErr w:type="spellStart"/>
+      <w:r>
+        <w:t>EdgeInsets.all</w:t>
+      </w:r>
+      <w:proofErr w:type="spellEnd"/>
+      <w:r>
+        <w:t>(4.0)</w:t>
+      </w:r>
+    </w:p>
+    <w:p>
+      <w:pPr>
+        <w:tabs>
+          <w:tab w:val="left" w:pos="2103"/>
+        </w:tabs>
+      </w:pPr>
+      <w:r>
+        <w:t xml:space="preserve">            </w:t>
+      </w:r>
+      <w:proofErr w:type="spellStart"/>
+      <w:r>
+        <w:t>textDirection</w:t>
+      </w:r>
+      <w:proofErr w:type="spellEnd"/>
+      <w:r>
+        <w:t xml:space="preserve">: </w:t>
+      </w:r>
+      <w:proofErr w:type="spellStart"/>
+      <w:r>
+        <w:t>ltr</w:t>
+      </w:r>
+      <w:proofErr w:type="spellEnd"/>
+    </w:p>
+    <w:p>
+      <w:pPr>
+        <w:tabs>
+          <w:tab w:val="left" w:pos="2103"/>
+        </w:tabs>
+      </w:pPr>
+      <w:r>
+        <w:t xml:space="preserve">            child: RenderPhysicalShape#c3f7c </w:t>
+      </w:r>
+      <w:proofErr w:type="spellStart"/>
+      <w:r>
+        <w:t>relayoutBoundary</w:t>
+      </w:r>
+      <w:proofErr w:type="spellEnd"/>
+      <w:r>
+        <w:t>=up13</w:t>
+      </w:r>
+    </w:p>
+    <w:p>
+      <w:pPr>
+        <w:tabs>
+          <w:tab w:val="left" w:pos="2103"/>
+        </w:tabs>
+      </w:pPr>
+      <w:r>
+        <w:t xml:space="preserve">                </w:t>
+      </w:r>
+      <w:proofErr w:type="spellStart"/>
+      <w:r>
+        <w:t>parentData</w:t>
+      </w:r>
+      <w:proofErr w:type="spellEnd"/>
+      <w:r>
+        <w:t>: offset=Offset(4.0, 4.0) (can use size)</w:t>
+      </w:r>
+    </w:p>
+    <w:p>
+      <w:pPr>
+        <w:tabs>
+          <w:tab w:val="left" w:pos="2103"/>
+        </w:tabs>
+      </w:pPr>
+      <w:r>
+        <w:t xml:space="preserve">                constraints: </w:t>
+      </w:r>
+      <w:proofErr w:type="spellStart"/>
+      <w:r>
+        <w:t>BoxConstraints</w:t>
+      </w:r>
+      <w:proofErr w:type="spellEnd"/>
+      <w:r>
+        <w:t>(unconstrained)</w:t>
+      </w:r>
+    </w:p>
+    <w:p>
+      <w:pPr>
+        <w:tabs>
+          <w:tab w:val="left" w:pos="2103"/>
+        </w:tabs>
+      </w:pPr>
+      <w:r>
+        <w:t xml:space="preserve">                size: Size(198.0, 97.0)</w:t>
+      </w:r>
+    </w:p>
+    <w:p>
+      <w:pPr>
+        <w:tabs>
+          <w:tab w:val="left" w:pos="2103"/>
+        </w:tabs>
+      </w:pPr>
+      <w:r>
+        <w:t xml:space="preserve">                elevation: 4.0</w:t>
+      </w:r>
+    </w:p>
+    <w:p>
+      <w:pPr>
+        <w:tabs>
+          <w:tab w:val="left" w:pos="2103"/>
+        </w:tabs>
+      </w:pPr>
+      <w:r>
+        <w:t xml:space="preserve">                </w:t>
+      </w:r>
+      <w:proofErr w:type="spellStart"/>
+      <w:r>
+        <w:t>color</w:t>
+      </w:r>
+      <w:proofErr w:type="spellEnd"/>
+      <w:r>
+        <w:t xml:space="preserve">: </w:t>
+      </w:r>
+      <w:proofErr w:type="spellStart"/>
+      <w:r>
+        <w:t>Color</w:t>
+      </w:r>
+      <w:proofErr w:type="spellEnd"/>
+      <w:r>
+        <w:t xml:space="preserve">(alpha: 1.0000, red: 0.9451, green: 0.9608, blue: 0.9255, </w:t>
+      </w:r>
+      <w:proofErr w:type="spellStart"/>
+      <w:r>
+        <w:t>colorSpace</w:t>
+      </w:r>
+      <w:proofErr w:type="spellEnd"/>
+      <w:r>
+        <w:t xml:space="preserve">: </w:t>
+      </w:r>
+      <w:proofErr w:type="spellStart"/>
+      <w:r>
+        <w:t>ColorSpace.sRGB</w:t>
+      </w:r>
+      <w:proofErr w:type="spellEnd"/>
+      <w:r>
+        <w:t>)</w:t>
+      </w:r>
+    </w:p>
+    <w:p>
+      <w:pPr>
+        <w:tabs>
+          <w:tab w:val="left" w:pos="2103"/>
+        </w:tabs>
+      </w:pPr>
+      <w:r>
+        <w:t xml:space="preserve">                </w:t>
+      </w:r>
+      <w:proofErr w:type="spellStart"/>
+      <w:r>
+        <w:t>shadowColor</w:t>
+      </w:r>
+      <w:proofErr w:type="spellEnd"/>
+      <w:r>
+        <w:t xml:space="preserve">: </w:t>
+      </w:r>
+      <w:proofErr w:type="spellStart"/>
+      <w:r>
+        <w:t>Color</w:t>
+      </w:r>
+      <w:proofErr w:type="spellEnd"/>
+      <w:r>
+        <w:t xml:space="preserve">(alpha: 1.0000, red: 0.9451, green: 0.9608, blue: 0.9255, </w:t>
+      </w:r>
+      <w:proofErr w:type="spellStart"/>
+      <w:r>
+        <w:t>colorSpace</w:t>
+      </w:r>
+      <w:proofErr w:type="spellEnd"/>
+      <w:r>
+        <w:t xml:space="preserve">: </w:t>
+      </w:r>
+      <w:proofErr w:type="spellStart"/>
+      <w:r>
+        <w:t>ColorSpace.sRGB</w:t>
+      </w:r>
+      <w:proofErr w:type="spellEnd"/>
+      <w:r>
+        <w:t>)</w:t>
+      </w:r>
+    </w:p>
+    <w:p>
+      <w:pPr>
+        <w:tabs>
+          <w:tab w:val="left" w:pos="2103"/>
+        </w:tabs>
+      </w:pPr>
+      <w:r>
+        <w:t xml:space="preserve">                clipper: </w:t>
+      </w:r>
+      <w:proofErr w:type="spellStart"/>
+      <w:r>
+        <w:t>ShapeBorderClipper</w:t>
+      </w:r>
+      <w:proofErr w:type="spellEnd"/>
+    </w:p>
+    <w:p>
+      <w:pPr>
+        <w:tabs>
+          <w:tab w:val="left" w:pos="2103"/>
+        </w:tabs>
+      </w:pPr>
+      <w:r>
+        <w:t xml:space="preserve">                child: RenderCustomPaint#63f08 </w:t>
+      </w:r>
+      <w:proofErr w:type="spellStart"/>
+      <w:r>
+        <w:t>relayoutBoundary</w:t>
+      </w:r>
+      <w:proofErr w:type="spellEnd"/>
+      <w:r>
+        <w:t>=up14</w:t>
+      </w:r>
+    </w:p>
+    <w:p>
+      <w:pPr>
+        <w:tabs>
+          <w:tab w:val="left" w:pos="2103"/>
+        </w:tabs>
+      </w:pPr>
+      <w:r>
+        <w:t xml:space="preserve">                    </w:t>
+      </w:r>
+      <w:proofErr w:type="spellStart"/>
+      <w:r>
+        <w:t>parentData</w:t>
+      </w:r>
+      <w:proofErr w:type="spellEnd"/>
+      <w:r>
+        <w:t>: &lt;none&gt; (can use size)</w:t>
+      </w:r>
+    </w:p>
+    <w:p>
+      <w:pPr>
+        <w:tabs>
+          <w:tab w:val="left" w:pos="2103"/>
+        </w:tabs>
+      </w:pPr>
+      <w:r>
+        <w:t xml:space="preserve">                    constraints: </w:t>
+      </w:r>
+      <w:proofErr w:type="spellStart"/>
+      <w:r>
+        <w:t>BoxConstraints</w:t>
+      </w:r>
+      <w:proofErr w:type="spellEnd"/>
+      <w:r>
+        <w:t>(unconstrained)</w:t>
+      </w:r>
+    </w:p>
+    <w:p>
+      <w:pPr>
+        <w:tabs>
+          <w:tab w:val="left" w:pos="2103"/>
+        </w:tabs>
+      </w:pPr>
+      <w:r>
+        <w:t xml:space="preserve">                    size: Size(198.0, 97.0)</w:t>
+      </w:r>
+    </w:p>
+    <w:p>
+      <w:pPr>
+        <w:tabs>
+          <w:tab w:val="left" w:pos="2103"/>
+        </w:tabs>
+      </w:pPr>
+      <w:r>
+        <w:t xml:space="preserve">                    painter: null</w:t>
+      </w:r>
+    </w:p>
+    <w:p>
+      <w:pPr>
+        <w:tabs>
+          <w:tab w:val="left" w:pos="2103"/>
+        </w:tabs>
+      </w:pPr>
+      <w:r>
+        <w:t xml:space="preserve">                    </w:t>
+      </w:r>
+      <w:proofErr w:type="spellStart"/>
+      <w:r>
+        <w:t>foregroundPainter</w:t>
+      </w:r>
+      <w:proofErr w:type="spellEnd"/>
+      <w:r>
+        <w:t>: _ShapeBorderPainter#2a549()</w:t>
+      </w:r>
+    </w:p>
+    <w:p>
+      <w:pPr>
+        <w:tabs>
+          <w:tab w:val="left" w:pos="2103"/>
+        </w:tabs>
+      </w:pPr>
+      <w:r>
+        <w:rPr>
+          <w:rFonts w:ascii="Segoe UI Symbol" w:hAnsi="Segoe UI Symbol" w:cs="Segoe UI Symbol"/>
+        </w:rPr>
+        <w:t>◢◤◢◤◢◤◢◤◢◤◢◤◢◤◢◤◢◤◢◤◢◤◢◤◢◤◢◤◢◤◢◤◢◤◢◤◢◤◢◤◢◤◢◤◢◤◢◤◢◤◢◤◢◤◢◤◢◤◢◤◢◤◢◤◢◤◢◤◢◤◢◤◢◤◢◤◢◤◢◤◢◤◢◤◢◤◢◤◢◤◢◤◢◤◢◤◢◤◢◤</w:t>
+      </w:r>
+    </w:p>
+    <w:p>
+      <w:pPr>
+        <w:tabs>
+          <w:tab w:val="left" w:pos="2103"/>
+        </w:tabs>
+      </w:pPr>
+      <w:r>
+        <w:rPr>
+          <w:rFonts w:ascii="Arial" w:hAnsi="Arial" w:cs="Arial"/>
+        </w:rPr>
+        <w:t>════════════════════════════════════════════════════════════════════════════════</w:t>
+      </w:r>
+    </w:p>
+    <w:p>
+      <w:pPr>
+        <w:tabs>
+          <w:tab w:val="left" w:pos="2103"/>
+        </w:tabs>
+      </w:pPr>
+    </w:p>
+    <w:p>
+      <w:pPr>
+        <w:tabs>
+          <w:tab w:val="left" w:pos="2103"/>
+        </w:tabs>
+      </w:pPr>
+      <w:r>
+        <w:rPr>
+          <w:rFonts w:ascii="Arial" w:hAnsi="Arial" w:cs="Arial"/>
+        </w:rPr>
+        <w:t>════════</w:t>
+      </w:r>
+      <w:r>
+        <w:t xml:space="preserve"> Exception caught by rendering library </w:t>
+      </w:r>
+      <w:r>
+        <w:rPr>
+          <w:rFonts w:ascii="Arial" w:hAnsi="Arial" w:cs="Arial"/>
+        </w:rPr>
+        <w:t>═════════════════════════════════</w:t>
+      </w:r>
+    </w:p>
+    <w:p>
+      <w:pPr>
+        <w:tabs>
+          <w:tab w:val="left" w:pos="2103"/>
+        </w:tabs>
+      </w:pPr>
+      <w:r>
+        <w:lastRenderedPageBreak/>
+        <w:t xml:space="preserve">A </w:t>
+      </w:r>
+      <w:proofErr w:type="spellStart"/>
+      <w:r>
+        <w:t>RenderFlex</w:t>
+      </w:r>
+      <w:proofErr w:type="spellEnd"/>
+      <w:r>
+        <w:t xml:space="preserve"> overflowed by 136 pixels on the right.</w:t>
+      </w:r>
+    </w:p>
+    <w:p>
+      <w:pPr>
+        <w:tabs>
+          <w:tab w:val="left" w:pos="2103"/>
+        </w:tabs>
+      </w:pPr>
+      <w:r>
+        <w:t>The relevant error-causing widget was:</w:t>
+      </w:r>
+    </w:p>
+    <w:p>
+      <w:pPr>
+        <w:tabs>
+          <w:tab w:val="left" w:pos="2103"/>
+        </w:tabs>
+      </w:pPr>
+      <w:r>
+        <w:t xml:space="preserve">    Row Row:file:///Users/dakshrathod/FinalYearProject/FinalYearProject/Admin%20Panel%20App%20Version%202/bites_of_south/lib/View/Analysis/analysisScreen.dart:252:16</w:t>
+      </w:r>
+    </w:p>
+    <w:p>
+      <w:pPr>
+        <w:tabs>
+          <w:tab w:val="left" w:pos="2103"/>
+        </w:tabs>
+      </w:pPr>
+      <w:r>
+        <w:rPr>
+          <w:rFonts w:ascii="Arial" w:hAnsi="Arial" w:cs="Arial"/>
+        </w:rPr>
+        <w:t>════════════════════════════════════════════════════════════════════════════════</w:t>
+      </w:r>
+    </w:p>
+    <w:p>
+      <w:pPr>
+        <w:tabs>
+          <w:tab w:val="left" w:pos="2103"/>
+        </w:tabs>
+      </w:pPr>
+    </w:p>
+    <w:p>
+      <w:pPr>
+        <w:tabs>
+          <w:tab w:val="left" w:pos="2103"/>
+        </w:tabs>
+      </w:pPr>
+      <w:r>
+        <w:rPr>
+          <w:rFonts w:ascii="Arial" w:hAnsi="Arial" w:cs="Arial"/>
+        </w:rPr>
+        <w:t>════════</w:t>
+      </w:r>
+      <w:r>
+        <w:t xml:space="preserve"> Exception caught by rendering library </w:t>
+      </w:r>
+      <w:r>
+        <w:rPr>
+          <w:rFonts w:ascii="Arial" w:hAnsi="Arial" w:cs="Arial"/>
+        </w:rPr>
+        <w:t>═════════════════════════════════</w:t>
+      </w:r>
+    </w:p>
+    <w:p>
+      <w:pPr>
+        <w:tabs>
+          <w:tab w:val="left" w:pos="2103"/>
+        </w:tabs>
+      </w:pPr>
+      <w:r>
+        <w:t xml:space="preserve">A </w:t>
+      </w:r>
+      <w:proofErr w:type="spellStart"/>
+      <w:r>
+        <w:t>RenderFlex</w:t>
+      </w:r>
+      <w:proofErr w:type="spellEnd"/>
+      <w:r>
+        <w:t xml:space="preserve"> </w:t>
+      </w:r>
+      <w:bookmarkStart w:id="0" w:name="OLE_LINK1"/>
+      <w:bookmarkStart w:id="1" w:name="OLE_LINK2"/>
+      <w:r>
+        <w:t xml:space="preserve">overflowed </w:t>
+      </w:r>
+      <w:bookmarkEnd w:id="0"/>
+      <w:bookmarkEnd w:id="1"/>
+      <w:r>
+        <w:t>by 74 pixels on the right.</w:t>
+      </w:r>
+    </w:p>
+    <w:p>
+      <w:pPr>
+        <w:tabs>
+          <w:tab w:val="left" w:pos="2103"/>
+        </w:tabs>
+      </w:pPr>
+      <w:r>
+        <w:t>The relevant error-causing widget was:</w:t>
+      </w:r>
+    </w:p>
+    <w:p>
+      <w:pPr>
+        <w:tabs>
+          <w:tab w:val="left" w:pos="2103"/>
+        </w:tabs>
+      </w:pPr>
+      <w:r>
+        <w:t xml:space="preserve">    Row Row:file:///Users/dakshrathod/FinalYearProject/FinalYearProject/Admin%20Panel%20App%20Version%202/bites_of_south/lib/View/Analysis/analysisScreen.dart:252:16</w:t>
+      </w:r>
+    </w:p>
+    <w:p>
+      <w:pPr>
+        <w:tabs>
+          <w:tab w:val="left" w:pos="2103"/>
+        </w:tabs>
+      </w:pPr>
+      <w:r>
+        <w:rPr>
+          <w:rFonts w:ascii="Arial" w:hAnsi="Arial" w:cs="Arial"/>
+        </w:rPr>
+        <w:t>════════════════════════════════════════════════════════════════════════════════</w:t>
+      </w:r>
+    </w:p>
+    <w:p>
+      <w:pPr>
+        <w:tabs>
+          <w:tab w:val="left" w:pos="2103"/>
+        </w:tabs>
+      </w:pPr>
+    </w:p>
+    <w:p>
+      <w:pPr>
+        <w:tabs>
+          <w:tab w:val="left" w:pos="2103"/>
+        </w:tabs>
+      </w:pPr>
+      <w:r>
+        <w:rPr>
+          <w:rFonts w:ascii="Arial" w:hAnsi="Arial" w:cs="Arial"/>
+        </w:rPr>
+        <w:t>════════</w:t>
+      </w:r>
+      <w:r>
+        <w:t xml:space="preserve"> Exception caught by rendering library </w:t>
+      </w:r>
+      <w:r>
+        <w:rPr>
+          <w:rFonts w:ascii="Arial" w:hAnsi="Arial" w:cs="Arial"/>
+        </w:rPr>
+        <w:t>═════════════════════════════════</w:t>
+      </w:r>
+    </w:p>
+    <w:p>
+      <w:pPr>
+        <w:tabs>
+          <w:tab w:val="left" w:pos="2103"/>
+        </w:tabs>
+      </w:pPr>
+      <w:r>
+        <w:t xml:space="preserve">A </w:t>
+      </w:r>
+      <w:proofErr w:type="spellStart"/>
+      <w:r>
+        <w:t>RenderFlex</w:t>
+      </w:r>
+      <w:proofErr w:type="spellEnd"/>
+      <w:r>
+        <w:t xml:space="preserve"> overflowed by 106 pixels on the right.</w:t>
+      </w:r>
+    </w:p>
+    <w:p>
+      <w:pPr>
+        <w:tabs>
+          <w:tab w:val="left" w:pos="2103"/>
+        </w:tabs>
+      </w:pPr>
+      <w:r>
+        <w:t>The relevant error-causing widget was:</w:t>
+      </w:r>
+    </w:p>
+    <w:p>
+      <w:pPr>
+        <w:tabs>
+          <w:tab w:val="left" w:pos="2103"/>
+        </w:tabs>
+      </w:pPr>
+      <w:r>
+        <w:t xml:space="preserve">    Row Row:file:///Users/dakshrathod/FinalYearProject/FinalYearProject/Admin%20Panel%20App%20Version%202/bites_of_south/lib/View/Analysis/analysisScreen.dart:252:16</w:t>
+      </w:r>
+    </w:p>
+    <w:p>
+      <w:pPr>
+        <w:tabs>
+          <w:tab w:val="left" w:pos="2103"/>
+        </w:tabs>
+      </w:pPr>
+      <w:r>
+        <w:rPr>
+          <w:rFonts w:ascii="Arial" w:hAnsi="Arial" w:cs="Arial"/>
+        </w:rPr>
+        <w:t>════════════════════════════════════════════════════════════════════════════════</w:t>
+      </w:r>
+    </w:p>
+    <w:p>
+      <w:pPr>
+        <w:tabs>
+          <w:tab w:val="left" w:pos="2103"/>
+        </w:tabs>
+      </w:pPr>
+    </w:p>
+    <w:p>
+      <w:pPr>
+        <w:tabs>
+          <w:tab w:val="left" w:pos="2103"/>
+        </w:tabs>
+      </w:pPr>
+      <w:r>
+        <w:rPr>
+          <w:rFonts w:ascii="Arial" w:hAnsi="Arial" w:cs="Arial"/>
+        </w:rPr>
+        <w:t>════════</w:t>
+      </w:r>
+      <w:r>
+        <w:t xml:space="preserve"> Exception caught by rendering library </w:t>
+      </w:r>
+      <w:r>
+        <w:rPr>
+          <w:rFonts w:ascii="Arial" w:hAnsi="Arial" w:cs="Arial"/>
+        </w:rPr>
+        <w:t>═════════════════════════════════</w:t>
+      </w:r>
+    </w:p>
+    <w:p>
+      <w:pPr>
+        <w:tabs>
+          <w:tab w:val="left" w:pos="2103"/>
+        </w:tabs>
+      </w:pPr>
+      <w:r>
+        <w:t xml:space="preserve">A </w:t>
+      </w:r>
+      <w:proofErr w:type="spellStart"/>
+      <w:r>
+        <w:t>RenderFlex</w:t>
+      </w:r>
+      <w:proofErr w:type="spellEnd"/>
+      <w:r>
+        <w:t xml:space="preserve"> overflowed by 66 pixels on the right.</w:t>
+      </w:r>
+    </w:p>
+    <w:p>
+      <w:pPr>
+        <w:tabs>
+          <w:tab w:val="left" w:pos="2103"/>
+        </w:tabs>
+      </w:pPr>
+      <w:r>
+        <w:t>The relevant error-causing widget was:</w:t>
+      </w:r>
+    </w:p>
+    <w:p>
+      <w:pPr>
+        <w:tabs>
+          <w:tab w:val="left" w:pos="2103"/>
+        </w:tabs>
+      </w:pPr>
+      <w:r>
+        <w:t xml:space="preserve">    Row Row:file:///Users/dakshrathod/FinalYearProject/FinalYearProject/Admin%20Panel%20App%20Version%202/bites_of_south/lib/View/Analysis/analysisScreen.dart:252:16</w:t>
+      </w:r>
+    </w:p>
+    <w:p>
+      <w:pPr>
+        <w:tabs>
+          <w:tab w:val="left" w:pos="2103"/>
+        </w:tabs>
+      </w:pPr>
+      <w:r>
+        <w:rPr>
+          <w:rFonts w:ascii="Arial" w:hAnsi="Arial" w:cs="Arial"/>
+        </w:rPr>
+        <w:t>════════════════════════════════════════════════════════════════════════════════</w:t>
+      </w:r>
+      <w:r>
         <w:br/>
       </w:r>
     </w:p>
@@ -8100,6 +12272,7 @@
   <w:style w:type="character" w:default="1" w:styleId="DefaultParagraphFont">
     <w:name w:val="Default Paragraph Font"/>
     <w:uiPriority w:val="1"/>
+    <w:semiHidden/>
     <w:unhideWhenUsed/>
   </w:style>
   <w:style w:type="table" w:default="1" w:styleId="TableNormal">

</xml_diff>